<commit_message>
Studienarbeit Seng - Aufgabe 1
</commit_message>
<xml_diff>
--- a/Studienarbeit_Seng.docx
+++ b/Studienarbeit_Seng.docx
@@ -89,9 +89,920 @@
     </w:p>
     <w:p/>
     <w:p>
-      <w:bookmarkStart w:id="0" w:name="_GoBack"/>
-      <w:bookmarkEnd w:id="0"/>
+      <w:r>
+        <w:t>Betrachtet wurde folgendes Kochrezept:</w:t>
+      </w:r>
     </w:p>
+    <w:p>
+      <w:pPr>
+        <w:rPr>
+          <w:lang w:val="en-GB"/>
+        </w:rPr>
+      </w:pPr>
+      <w:r>
+        <w:rPr>
+          <w:lang w:val="en-GB"/>
+        </w:rPr>
+        <w:t>Parmigiana</w:t>
+      </w:r>
+      <w:r>
+        <w:rPr>
+          <w:lang w:val="en-GB"/>
+        </w:rPr>
+        <w:t xml:space="preserve"> di </w:t>
+      </w:r>
+      <w:proofErr w:type="spellStart"/>
+      <w:r>
+        <w:rPr>
+          <w:lang w:val="en-GB"/>
+        </w:rPr>
+        <w:t>Melanzane</w:t>
+      </w:r>
+      <w:proofErr w:type="spellEnd"/>
+      <w:r>
+        <w:rPr>
+          <w:lang w:val="en-GB"/>
+        </w:rPr>
+        <w:t xml:space="preserve"> </w:t>
+      </w:r>
+    </w:p>
+    <w:p>
+      <w:pPr>
+        <w:rPr>
+          <w:lang w:val="en-GB"/>
+        </w:rPr>
+      </w:pPr>
+      <w:hyperlink r:id="rId5" w:history="1">
+        <w:r>
+          <w:rPr>
+            <w:rStyle w:val="Hyperlink"/>
+            <w:lang w:val="en-GB"/>
+          </w:rPr>
+          <w:t>https://www.chefkoch.de/rezepte/545381152023279/Parmigiana-di-Melanzane.html</w:t>
+        </w:r>
+      </w:hyperlink>
+    </w:p>
+    <w:p>
+      <w:pPr>
+        <w:rPr>
+          <w:lang w:val="en-GB"/>
+        </w:rPr>
+      </w:pPr>
+    </w:p>
+    <w:p>
+      <w:pPr>
+        <w:rPr>
+          <w:lang w:val="en-GB"/>
+        </w:rPr>
+      </w:pPr>
+      <w:r>
+        <w:rPr>
+          <w:lang w:val="en-GB"/>
+        </w:rPr>
+        <w:t>[</w:t>
+      </w:r>
+      <w:proofErr w:type="spellStart"/>
+      <w:r>
+        <w:rPr>
+          <w:lang w:val="en-GB"/>
+        </w:rPr>
+        <w:t>Bilder</w:t>
+      </w:r>
+      <w:proofErr w:type="spellEnd"/>
+      <w:r>
+        <w:rPr>
+          <w:lang w:val="en-GB"/>
+        </w:rPr>
+        <w:t xml:space="preserve"> </w:t>
+      </w:r>
+      <w:proofErr w:type="spellStart"/>
+      <w:r>
+        <w:rPr>
+          <w:lang w:val="en-GB"/>
+        </w:rPr>
+        <w:t>einfügen</w:t>
+      </w:r>
+      <w:proofErr w:type="spellEnd"/>
+      <w:r>
+        <w:rPr>
+          <w:lang w:val="en-GB"/>
+        </w:rPr>
+        <w:t>]</w:t>
+      </w:r>
+    </w:p>
+    <w:p>
+      <w:pPr>
+        <w:rPr>
+          <w:lang w:val="en-GB"/>
+        </w:rPr>
+      </w:pPr>
+    </w:p>
+    <w:p>
+      <w:pPr>
+        <w:rPr>
+          <w:lang w:val="en-GB"/>
+        </w:rPr>
+      </w:pPr>
+      <w:proofErr w:type="spellStart"/>
+      <w:r>
+        <w:rPr>
+          <w:lang w:val="en-GB"/>
+        </w:rPr>
+        <w:t>Kategorie</w:t>
+      </w:r>
+      <w:proofErr w:type="spellEnd"/>
+      <w:r>
+        <w:rPr>
+          <w:lang w:val="en-GB"/>
+        </w:rPr>
+        <w:t xml:space="preserve"> A: </w:t>
+      </w:r>
+      <w:proofErr w:type="spellStart"/>
+      <w:r>
+        <w:rPr>
+          <w:lang w:val="en-GB"/>
+        </w:rPr>
+        <w:t>Ungenaue</w:t>
+      </w:r>
+      <w:proofErr w:type="spellEnd"/>
+      <w:r>
+        <w:rPr>
+          <w:lang w:val="en-GB"/>
+        </w:rPr>
+        <w:t xml:space="preserve"> </w:t>
+      </w:r>
+      <w:proofErr w:type="spellStart"/>
+      <w:r>
+        <w:rPr>
+          <w:lang w:val="en-GB"/>
+        </w:rPr>
+        <w:t>Mengenangaben</w:t>
+      </w:r>
+      <w:proofErr w:type="spellEnd"/>
+    </w:p>
+    <w:p>
+      <w:pPr>
+        <w:rPr>
+          <w:lang w:val="en-GB"/>
+        </w:rPr>
+      </w:pPr>
+      <w:proofErr w:type="spellStart"/>
+      <w:r>
+        <w:rPr>
+          <w:lang w:val="en-GB"/>
+        </w:rPr>
+        <w:t>Beispiele</w:t>
+      </w:r>
+      <w:proofErr w:type="spellEnd"/>
+      <w:r>
+        <w:rPr>
+          <w:lang w:val="en-GB"/>
+        </w:rPr>
+        <w:t>:</w:t>
+      </w:r>
+    </w:p>
+    <w:tbl>
+      <w:tblPr>
+        <w:tblStyle w:val="Tabellenraster"/>
+        <w:tblW w:w="0" w:type="auto"/>
+        <w:tblLook w:val="04A0" w:firstRow="1" w:lastRow="0" w:firstColumn="1" w:lastColumn="0" w:noHBand="0" w:noVBand="1"/>
+      </w:tblPr>
+      <w:tblGrid>
+        <w:gridCol w:w="4531"/>
+        <w:gridCol w:w="4531"/>
+      </w:tblGrid>
+      <w:tr>
+        <w:tc>
+          <w:tcPr>
+            <w:tcW w:w="4531" w:type="dxa"/>
+          </w:tcPr>
+          <w:p>
+            <w:pPr>
+              <w:rPr>
+                <w:b/>
+                <w:lang w:val="en-GB"/>
+              </w:rPr>
+            </w:pPr>
+            <w:proofErr w:type="spellStart"/>
+            <w:r>
+              <w:rPr>
+                <w:b/>
+                <w:lang w:val="en-GB"/>
+              </w:rPr>
+              <w:t>Ungenaue</w:t>
+            </w:r>
+            <w:proofErr w:type="spellEnd"/>
+            <w:r>
+              <w:rPr>
+                <w:b/>
+                <w:lang w:val="en-GB"/>
+              </w:rPr>
+              <w:t xml:space="preserve"> </w:t>
+            </w:r>
+            <w:proofErr w:type="spellStart"/>
+            <w:r>
+              <w:rPr>
+                <w:b/>
+                <w:lang w:val="en-GB"/>
+              </w:rPr>
+              <w:t>Mengenangabe</w:t>
+            </w:r>
+            <w:proofErr w:type="spellEnd"/>
+          </w:p>
+        </w:tc>
+        <w:tc>
+          <w:tcPr>
+            <w:tcW w:w="4531" w:type="dxa"/>
+          </w:tcPr>
+          <w:p>
+            <w:pPr>
+              <w:rPr>
+                <w:b/>
+                <w:lang w:val="en-GB"/>
+              </w:rPr>
+            </w:pPr>
+            <w:proofErr w:type="spellStart"/>
+            <w:r>
+              <w:rPr>
+                <w:b/>
+                <w:lang w:val="en-GB"/>
+              </w:rPr>
+              <w:t>Beispiel</w:t>
+            </w:r>
+            <w:proofErr w:type="spellEnd"/>
+            <w:r>
+              <w:rPr>
+                <w:b/>
+                <w:lang w:val="en-GB"/>
+              </w:rPr>
+              <w:t xml:space="preserve"> </w:t>
+            </w:r>
+            <w:proofErr w:type="spellStart"/>
+            <w:r>
+              <w:rPr>
+                <w:b/>
+                <w:lang w:val="en-GB"/>
+              </w:rPr>
+              <w:t>für</w:t>
+            </w:r>
+            <w:proofErr w:type="spellEnd"/>
+            <w:r>
+              <w:rPr>
+                <w:b/>
+                <w:lang w:val="en-GB"/>
+              </w:rPr>
+              <w:t xml:space="preserve"> </w:t>
+            </w:r>
+            <w:proofErr w:type="spellStart"/>
+            <w:r>
+              <w:rPr>
+                <w:b/>
+                <w:lang w:val="en-GB"/>
+              </w:rPr>
+              <w:t>genauere</w:t>
+            </w:r>
+            <w:proofErr w:type="spellEnd"/>
+            <w:r>
+              <w:rPr>
+                <w:b/>
+                <w:lang w:val="en-GB"/>
+              </w:rPr>
+              <w:t xml:space="preserve"> </w:t>
+            </w:r>
+            <w:proofErr w:type="spellStart"/>
+            <w:r>
+              <w:rPr>
+                <w:b/>
+                <w:lang w:val="en-GB"/>
+              </w:rPr>
+              <w:t>Angabe</w:t>
+            </w:r>
+            <w:proofErr w:type="spellEnd"/>
+          </w:p>
+        </w:tc>
+      </w:tr>
+      <w:tr>
+        <w:tc>
+          <w:tcPr>
+            <w:tcW w:w="4531" w:type="dxa"/>
+          </w:tcPr>
+          <w:p>
+            <w:pPr>
+              <w:rPr>
+                <w:lang w:val="en-GB"/>
+              </w:rPr>
+            </w:pPr>
+            <w:r>
+              <w:rPr>
+                <w:lang w:val="en-GB"/>
+              </w:rPr>
+              <w:t xml:space="preserve">1 </w:t>
+            </w:r>
+            <w:proofErr w:type="spellStart"/>
+            <w:r>
+              <w:rPr>
+                <w:lang w:val="en-GB"/>
+              </w:rPr>
+              <w:t>Handvoll</w:t>
+            </w:r>
+            <w:proofErr w:type="spellEnd"/>
+            <w:r>
+              <w:rPr>
+                <w:lang w:val="en-GB"/>
+              </w:rPr>
+              <w:t xml:space="preserve"> </w:t>
+            </w:r>
+            <w:proofErr w:type="spellStart"/>
+            <w:r>
+              <w:rPr>
+                <w:lang w:val="en-GB"/>
+              </w:rPr>
+              <w:t>Basilikum</w:t>
+            </w:r>
+            <w:proofErr w:type="spellEnd"/>
+          </w:p>
+        </w:tc>
+        <w:tc>
+          <w:tcPr>
+            <w:tcW w:w="4531" w:type="dxa"/>
+          </w:tcPr>
+          <w:p>
+            <w:pPr>
+              <w:rPr>
+                <w:lang w:val="en-GB"/>
+              </w:rPr>
+            </w:pPr>
+            <w:r>
+              <w:rPr>
+                <w:lang w:val="en-GB"/>
+              </w:rPr>
+              <w:t xml:space="preserve">10g </w:t>
+            </w:r>
+            <w:proofErr w:type="spellStart"/>
+            <w:r>
+              <w:rPr>
+                <w:lang w:val="en-GB"/>
+              </w:rPr>
+              <w:t>Basilikum</w:t>
+            </w:r>
+            <w:proofErr w:type="spellEnd"/>
+          </w:p>
+        </w:tc>
+      </w:tr>
+      <w:tr>
+        <w:tc>
+          <w:tcPr>
+            <w:tcW w:w="4531" w:type="dxa"/>
+          </w:tcPr>
+          <w:p>
+            <w:pPr>
+              <w:rPr>
+                <w:lang w:val="en-GB"/>
+              </w:rPr>
+            </w:pPr>
+            <w:r>
+              <w:rPr>
+                <w:lang w:val="en-GB"/>
+              </w:rPr>
+              <w:t>1 m.-</w:t>
+            </w:r>
+            <w:proofErr w:type="spellStart"/>
+            <w:r>
+              <w:rPr>
+                <w:lang w:val="en-GB"/>
+              </w:rPr>
+              <w:t>große</w:t>
+            </w:r>
+            <w:proofErr w:type="spellEnd"/>
+            <w:r>
+              <w:rPr>
+                <w:lang w:val="en-GB"/>
+              </w:rPr>
+              <w:t xml:space="preserve"> </w:t>
+            </w:r>
+            <w:proofErr w:type="spellStart"/>
+            <w:r>
+              <w:rPr>
+                <w:lang w:val="en-GB"/>
+              </w:rPr>
+              <w:t>Zwiebel</w:t>
+            </w:r>
+            <w:proofErr w:type="spellEnd"/>
+          </w:p>
+        </w:tc>
+        <w:tc>
+          <w:tcPr>
+            <w:tcW w:w="4531" w:type="dxa"/>
+          </w:tcPr>
+          <w:p>
+            <w:pPr>
+              <w:rPr>
+                <w:lang w:val="en-GB"/>
+              </w:rPr>
+            </w:pPr>
+            <w:r>
+              <w:rPr>
+                <w:lang w:val="en-GB"/>
+              </w:rPr>
+              <w:t xml:space="preserve">40g </w:t>
+            </w:r>
+            <w:proofErr w:type="spellStart"/>
+            <w:r>
+              <w:rPr>
+                <w:lang w:val="en-GB"/>
+              </w:rPr>
+              <w:t>Zwiebeln</w:t>
+            </w:r>
+            <w:proofErr w:type="spellEnd"/>
+          </w:p>
+        </w:tc>
+      </w:tr>
+      <w:tr>
+        <w:tc>
+          <w:tcPr>
+            <w:tcW w:w="4531" w:type="dxa"/>
+          </w:tcPr>
+          <w:p>
+            <w:pPr>
+              <w:rPr>
+                <w:lang w:val="en-GB"/>
+              </w:rPr>
+            </w:pPr>
+            <w:proofErr w:type="spellStart"/>
+            <w:r>
+              <w:rPr>
+                <w:lang w:val="en-GB"/>
+              </w:rPr>
+              <w:t>Öl</w:t>
+            </w:r>
+            <w:proofErr w:type="spellEnd"/>
+            <w:r>
+              <w:rPr>
+                <w:lang w:val="en-GB"/>
+              </w:rPr>
+              <w:t xml:space="preserve"> </w:t>
+            </w:r>
+            <w:proofErr w:type="spellStart"/>
+            <w:r>
+              <w:rPr>
+                <w:lang w:val="en-GB"/>
+              </w:rPr>
+              <w:t>zum</w:t>
+            </w:r>
+            <w:proofErr w:type="spellEnd"/>
+            <w:r>
+              <w:rPr>
+                <w:lang w:val="en-GB"/>
+              </w:rPr>
+              <w:t xml:space="preserve"> </w:t>
+            </w:r>
+            <w:proofErr w:type="spellStart"/>
+            <w:r>
+              <w:rPr>
+                <w:lang w:val="en-GB"/>
+              </w:rPr>
+              <w:t>Frittieren</w:t>
+            </w:r>
+            <w:proofErr w:type="spellEnd"/>
+          </w:p>
+        </w:tc>
+        <w:tc>
+          <w:tcPr>
+            <w:tcW w:w="4531" w:type="dxa"/>
+          </w:tcPr>
+          <w:p>
+            <w:pPr>
+              <w:rPr>
+                <w:lang w:val="en-GB"/>
+              </w:rPr>
+            </w:pPr>
+            <w:r>
+              <w:rPr>
+                <w:lang w:val="en-GB"/>
+              </w:rPr>
+              <w:t xml:space="preserve">5g </w:t>
+            </w:r>
+            <w:proofErr w:type="spellStart"/>
+            <w:r>
+              <w:rPr>
+                <w:lang w:val="en-GB"/>
+              </w:rPr>
+              <w:t>Öl</w:t>
+            </w:r>
+            <w:proofErr w:type="spellEnd"/>
+          </w:p>
+        </w:tc>
+      </w:tr>
+      <w:tr>
+        <w:tc>
+          <w:tcPr>
+            <w:tcW w:w="4531" w:type="dxa"/>
+          </w:tcPr>
+          <w:p>
+            <w:pPr>
+              <w:rPr>
+                <w:lang w:val="en-GB"/>
+              </w:rPr>
+            </w:pPr>
+            <w:proofErr w:type="spellStart"/>
+            <w:r>
+              <w:rPr>
+                <w:lang w:val="en-GB"/>
+              </w:rPr>
+              <w:t>Mehl</w:t>
+            </w:r>
+            <w:proofErr w:type="spellEnd"/>
+            <w:r>
+              <w:rPr>
+                <w:lang w:val="en-GB"/>
+              </w:rPr>
+              <w:t xml:space="preserve"> </w:t>
+            </w:r>
+            <w:proofErr w:type="spellStart"/>
+            <w:r>
+              <w:rPr>
+                <w:lang w:val="en-GB"/>
+              </w:rPr>
+              <w:t>zum</w:t>
+            </w:r>
+            <w:proofErr w:type="spellEnd"/>
+            <w:r>
+              <w:rPr>
+                <w:lang w:val="en-GB"/>
+              </w:rPr>
+              <w:t xml:space="preserve"> </w:t>
+            </w:r>
+            <w:proofErr w:type="spellStart"/>
+            <w:r>
+              <w:rPr>
+                <w:lang w:val="en-GB"/>
+              </w:rPr>
+              <w:t>Frittieren</w:t>
+            </w:r>
+            <w:proofErr w:type="spellEnd"/>
+          </w:p>
+        </w:tc>
+        <w:tc>
+          <w:tcPr>
+            <w:tcW w:w="4531" w:type="dxa"/>
+          </w:tcPr>
+          <w:p>
+            <w:pPr>
+              <w:rPr>
+                <w:lang w:val="en-GB"/>
+              </w:rPr>
+            </w:pPr>
+            <w:r>
+              <w:rPr>
+                <w:lang w:val="en-GB"/>
+              </w:rPr>
+              <w:t xml:space="preserve">50g </w:t>
+            </w:r>
+            <w:proofErr w:type="spellStart"/>
+            <w:r>
+              <w:rPr>
+                <w:lang w:val="en-GB"/>
+              </w:rPr>
+              <w:t>Mehl</w:t>
+            </w:r>
+            <w:proofErr w:type="spellEnd"/>
+          </w:p>
+        </w:tc>
+      </w:tr>
+      <w:tr>
+        <w:tc>
+          <w:tcPr>
+            <w:tcW w:w="4531" w:type="dxa"/>
+          </w:tcPr>
+          <w:p>
+            <w:pPr>
+              <w:rPr>
+                <w:lang w:val="en-GB"/>
+              </w:rPr>
+            </w:pPr>
+            <w:proofErr w:type="spellStart"/>
+            <w:r>
+              <w:rPr>
+                <w:lang w:val="en-GB"/>
+              </w:rPr>
+              <w:t>Salz</w:t>
+            </w:r>
+            <w:proofErr w:type="spellEnd"/>
+            <w:r>
+              <w:rPr>
+                <w:lang w:val="en-GB"/>
+              </w:rPr>
+              <w:t xml:space="preserve"> und Pfeffer</w:t>
+            </w:r>
+          </w:p>
+        </w:tc>
+        <w:tc>
+          <w:tcPr>
+            <w:tcW w:w="4531" w:type="dxa"/>
+          </w:tcPr>
+          <w:p>
+            <w:r>
+              <w:t>2g Salz und 2g P</w:t>
+            </w:r>
+            <w:r>
+              <w:t>feffer</w:t>
+            </w:r>
+          </w:p>
+        </w:tc>
+      </w:tr>
+    </w:tbl>
+    <w:p/>
+    <w:p>
+      <w:r>
+        <w:t>Kategorie B: Ungenaue Angabe der Zutaten</w:t>
+      </w:r>
+    </w:p>
+    <w:p>
+      <w:r>
+        <w:t>Beispiele:</w:t>
+      </w:r>
+    </w:p>
+    <w:tbl>
+      <w:tblPr>
+        <w:tblStyle w:val="Tabellenraster"/>
+        <w:tblW w:w="0" w:type="auto"/>
+        <w:tblLook w:val="04A0" w:firstRow="1" w:lastRow="0" w:firstColumn="1" w:lastColumn="0" w:noHBand="0" w:noVBand="1"/>
+      </w:tblPr>
+      <w:tblGrid>
+        <w:gridCol w:w="4531"/>
+        <w:gridCol w:w="4531"/>
+      </w:tblGrid>
+      <w:tr>
+        <w:tc>
+          <w:tcPr>
+            <w:tcW w:w="4531" w:type="dxa"/>
+          </w:tcPr>
+          <w:p>
+            <w:pPr>
+              <w:rPr>
+                <w:b/>
+              </w:rPr>
+            </w:pPr>
+            <w:r>
+              <w:rPr>
+                <w:b/>
+              </w:rPr>
+              <w:t>Ungenaue Angabe der Zutat</w:t>
+            </w:r>
+          </w:p>
+        </w:tc>
+        <w:tc>
+          <w:tcPr>
+            <w:tcW w:w="4531" w:type="dxa"/>
+          </w:tcPr>
+          <w:p>
+            <w:pPr>
+              <w:rPr>
+                <w:b/>
+              </w:rPr>
+            </w:pPr>
+            <w:r>
+              <w:rPr>
+                <w:b/>
+              </w:rPr>
+              <w:t>Beispiel für genauere Angabe</w:t>
+            </w:r>
+          </w:p>
+        </w:tc>
+      </w:tr>
+      <w:tr>
+        <w:tc>
+          <w:tcPr>
+            <w:tcW w:w="4531" w:type="dxa"/>
+          </w:tcPr>
+          <w:p>
+            <w:r>
+              <w:t>Tomate</w:t>
+            </w:r>
+          </w:p>
+        </w:tc>
+        <w:tc>
+          <w:tcPr>
+            <w:tcW w:w="4531" w:type="dxa"/>
+          </w:tcPr>
+          <w:p>
+            <w:r>
+              <w:t>Rispentomate</w:t>
+            </w:r>
+          </w:p>
+        </w:tc>
+      </w:tr>
+      <w:tr>
+        <w:tc>
+          <w:tcPr>
+            <w:tcW w:w="4531" w:type="dxa"/>
+          </w:tcPr>
+          <w:p>
+            <w:r>
+              <w:t>Zwiebel</w:t>
+            </w:r>
+          </w:p>
+        </w:tc>
+        <w:tc>
+          <w:tcPr>
+            <w:tcW w:w="4531" w:type="dxa"/>
+          </w:tcPr>
+          <w:p>
+            <w:r>
+              <w:t>Gemüsezwiebel</w:t>
+            </w:r>
+          </w:p>
+        </w:tc>
+      </w:tr>
+      <w:tr>
+        <w:tc>
+          <w:tcPr>
+            <w:tcW w:w="4531" w:type="dxa"/>
+          </w:tcPr>
+          <w:p>
+            <w:r>
+              <w:t>Öl</w:t>
+            </w:r>
+          </w:p>
+        </w:tc>
+        <w:tc>
+          <w:tcPr>
+            <w:tcW w:w="4531" w:type="dxa"/>
+          </w:tcPr>
+          <w:p>
+            <w:r>
+              <w:t>Olivenöl</w:t>
+            </w:r>
+          </w:p>
+        </w:tc>
+      </w:tr>
+      <w:tr>
+        <w:tc>
+          <w:tcPr>
+            <w:tcW w:w="4531" w:type="dxa"/>
+          </w:tcPr>
+          <w:p>
+            <w:r>
+              <w:t>Mehl</w:t>
+            </w:r>
+          </w:p>
+        </w:tc>
+        <w:tc>
+          <w:tcPr>
+            <w:tcW w:w="4531" w:type="dxa"/>
+          </w:tcPr>
+          <w:p>
+            <w:r>
+              <w:t>Weizenmehl</w:t>
+            </w:r>
+          </w:p>
+        </w:tc>
+      </w:tr>
+    </w:tbl>
+    <w:p/>
+    <w:p/>
+    <w:p>
+      <w:r>
+        <w:t>Kategorie C: Ungenaue Größenangaben</w:t>
+      </w:r>
+    </w:p>
+    <w:p>
+      <w:r>
+        <w:t>Beispiele:</w:t>
+      </w:r>
+    </w:p>
+    <w:tbl>
+      <w:tblPr>
+        <w:tblStyle w:val="Tabellenraster"/>
+        <w:tblW w:w="0" w:type="auto"/>
+        <w:tblLook w:val="04A0" w:firstRow="1" w:lastRow="0" w:firstColumn="1" w:lastColumn="0" w:noHBand="0" w:noVBand="1"/>
+      </w:tblPr>
+      <w:tblGrid>
+        <w:gridCol w:w="4531"/>
+        <w:gridCol w:w="4531"/>
+      </w:tblGrid>
+      <w:tr>
+        <w:tc>
+          <w:tcPr>
+            <w:tcW w:w="4531" w:type="dxa"/>
+          </w:tcPr>
+          <w:p>
+            <w:pPr>
+              <w:rPr>
+                <w:b/>
+              </w:rPr>
+            </w:pPr>
+            <w:r>
+              <w:rPr>
+                <w:b/>
+              </w:rPr>
+              <w:t>Ungenaue Größenangabe</w:t>
+            </w:r>
+          </w:p>
+        </w:tc>
+        <w:tc>
+          <w:tcPr>
+            <w:tcW w:w="4531" w:type="dxa"/>
+          </w:tcPr>
+          <w:p>
+            <w:pPr>
+              <w:rPr>
+                <w:b/>
+              </w:rPr>
+            </w:pPr>
+            <w:r>
+              <w:rPr>
+                <w:b/>
+              </w:rPr>
+              <w:t>Beispiel für genauere Angabe</w:t>
+            </w:r>
+          </w:p>
+        </w:tc>
+      </w:tr>
+      <w:tr>
+        <w:tc>
+          <w:tcPr>
+            <w:tcW w:w="4531" w:type="dxa"/>
+          </w:tcPr>
+          <w:p>
+            <w:r>
+              <w:t>Fingerdicke Scheiben</w:t>
+            </w:r>
+          </w:p>
+        </w:tc>
+        <w:tc>
+          <w:tcPr>
+            <w:tcW w:w="4531" w:type="dxa"/>
+          </w:tcPr>
+          <w:p>
+            <w:r>
+              <w:t>1,5 cm dicke Scheiben</w:t>
+            </w:r>
+          </w:p>
+        </w:tc>
+      </w:tr>
+      <w:tr>
+        <w:tc>
+          <w:tcPr>
+            <w:tcW w:w="4531" w:type="dxa"/>
+          </w:tcPr>
+          <w:p>
+            <w:r>
+              <w:t>Entsprechendes Gefäß</w:t>
+            </w:r>
+          </w:p>
+        </w:tc>
+        <w:tc>
+          <w:tcPr>
+            <w:tcW w:w="4531" w:type="dxa"/>
+          </w:tcPr>
+          <w:p>
+            <w:r>
+              <w:t>Schüssel mit 2l Volumen</w:t>
+            </w:r>
+          </w:p>
+        </w:tc>
+      </w:tr>
+      <w:tr>
+        <w:tc>
+          <w:tcPr>
+            <w:tcW w:w="4531" w:type="dxa"/>
+          </w:tcPr>
+          <w:p>
+            <w:r>
+              <w:t>Backofenform</w:t>
+            </w:r>
+          </w:p>
+        </w:tc>
+        <w:tc>
+          <w:tcPr>
+            <w:tcW w:w="4531" w:type="dxa"/>
+          </w:tcPr>
+          <w:p>
+            <w:r>
+              <w:t>Backofenform mit 40cm * 40cm * 5cm</w:t>
+            </w:r>
+            <w:bookmarkStart w:id="0" w:name="_GoBack"/>
+            <w:bookmarkEnd w:id="0"/>
+          </w:p>
+        </w:tc>
+      </w:tr>
+      <w:tr>
+        <w:tc>
+          <w:tcPr>
+            <w:tcW w:w="4531" w:type="dxa"/>
+          </w:tcPr>
+          <w:p/>
+        </w:tc>
+        <w:tc>
+          <w:tcPr>
+            <w:tcW w:w="4531" w:type="dxa"/>
+          </w:tcPr>
+          <w:p/>
+        </w:tc>
+      </w:tr>
+    </w:tbl>
+    <w:p/>
     <w:sectPr>
       <w:pgSz w:w="11906" w:h="16838"/>
       <w:pgMar w:top="1417" w:right="1417" w:bottom="1134" w:left="1417" w:header="708" w:footer="708" w:gutter="0"/>
@@ -853,6 +1764,48 @@
       <w:szCs w:val="32"/>
     </w:rPr>
   </w:style>
+  <w:style w:type="character" w:styleId="Hyperlink">
+    <w:name w:val="Hyperlink"/>
+    <w:basedOn w:val="Absatz-Standardschriftart"/>
+    <w:uiPriority w:val="99"/>
+    <w:unhideWhenUsed/>
+    <w:rsid w:val="005D064A"/>
+    <w:rPr>
+      <w:color w:val="0563C1" w:themeColor="hyperlink"/>
+      <w:u w:val="single"/>
+    </w:rPr>
+  </w:style>
+  <w:style w:type="character" w:styleId="NichtaufgelsteErwhnung">
+    <w:name w:val="Unresolved Mention"/>
+    <w:basedOn w:val="Absatz-Standardschriftart"/>
+    <w:uiPriority w:val="99"/>
+    <w:semiHidden/>
+    <w:unhideWhenUsed/>
+    <w:rsid w:val="005D064A"/>
+    <w:rPr>
+      <w:color w:val="605E5C"/>
+      <w:shd w:val="clear" w:color="auto" w:fill="E1DFDD"/>
+    </w:rPr>
+  </w:style>
+  <w:style w:type="table" w:styleId="Tabellenraster">
+    <w:name w:val="Table Grid"/>
+    <w:basedOn w:val="NormaleTabelle"/>
+    <w:uiPriority w:val="39"/>
+    <w:rsid w:val="005D064A"/>
+    <w:pPr>
+      <w:spacing w:after="0" w:line="240" w:lineRule="auto"/>
+    </w:pPr>
+    <w:tblPr>
+      <w:tblBorders>
+        <w:top w:val="single" w:sz="4" w:space="0" w:color="auto"/>
+        <w:left w:val="single" w:sz="4" w:space="0" w:color="auto"/>
+        <w:bottom w:val="single" w:sz="4" w:space="0" w:color="auto"/>
+        <w:right w:val="single" w:sz="4" w:space="0" w:color="auto"/>
+        <w:insideH w:val="single" w:sz="4" w:space="0" w:color="auto"/>
+        <w:insideV w:val="single" w:sz="4" w:space="0" w:color="auto"/>
+      </w:tblBorders>
+    </w:tblPr>
+  </w:style>
 </w:styles>
 </file>
 

</xml_diff>

<commit_message>
Studienarbeit 2 + 3
</commit_message>
<xml_diff>
--- a/Studienarbeit_Seng.docx
+++ b/Studienarbeit_Seng.docx
@@ -145,6 +145,7 @@
     <w:p>
       <w:pPr>
         <w:rPr>
+          <w:color w:val="FF0000"/>
           <w:lang w:val="en-GB"/>
         </w:rPr>
       </w:pPr>
@@ -152,93 +153,21 @@
     <w:p>
       <w:pPr>
         <w:rPr>
-          <w:lang w:val="en-GB"/>
+          <w:color w:val="FF0000"/>
         </w:rPr>
       </w:pPr>
       <w:r>
         <w:rPr>
-          <w:lang w:val="en-GB"/>
+          <w:color w:val="FF0000"/>
         </w:rPr>
-        <w:t>[</w:t>
-      </w:r>
-      <w:proofErr w:type="spellStart"/>
-      <w:r>
-        <w:rPr>
-          <w:lang w:val="en-GB"/>
-        </w:rPr>
-        <w:t>Bilder</w:t>
-      </w:r>
-      <w:proofErr w:type="spellEnd"/>
-      <w:r>
-        <w:rPr>
-          <w:lang w:val="en-GB"/>
-        </w:rPr>
-        <w:t xml:space="preserve"> </w:t>
-      </w:r>
-      <w:proofErr w:type="spellStart"/>
-      <w:r>
-        <w:rPr>
-          <w:lang w:val="en-GB"/>
-        </w:rPr>
-        <w:t>einfügen</w:t>
-      </w:r>
-      <w:proofErr w:type="spellEnd"/>
-      <w:r>
-        <w:rPr>
-          <w:lang w:val="en-GB"/>
-        </w:rPr>
-        <w:t>]</w:t>
-      </w:r>
-    </w:p>
-    <w:p>
-      <w:pPr>
-        <w:rPr>
-          <w:lang w:val="en-GB"/>
-        </w:rPr>
-      </w:pPr>
-    </w:p>
-    <w:p>
-      <w:pPr>
-        <w:rPr>
-          <w:lang w:val="en-GB"/>
-        </w:rPr>
-      </w:pPr>
-      <w:proofErr w:type="spellStart"/>
-      <w:r>
-        <w:rPr>
-          <w:lang w:val="en-GB"/>
-        </w:rPr>
-        <w:t>Kategorie</w:t>
-      </w:r>
-      <w:proofErr w:type="spellEnd"/>
-      <w:r>
-        <w:rPr>
-          <w:lang w:val="en-GB"/>
-        </w:rPr>
-        <w:t xml:space="preserve"> A: </w:t>
-      </w:r>
-      <w:proofErr w:type="spellStart"/>
-      <w:r>
-        <w:rPr>
-          <w:lang w:val="en-GB"/>
-        </w:rPr>
-        <w:t>Ungenaue</w:t>
-      </w:r>
-      <w:proofErr w:type="spellEnd"/>
-      <w:r>
-        <w:rPr>
-          <w:lang w:val="en-GB"/>
-        </w:rPr>
-        <w:t xml:space="preserve"> </w:t>
-      </w:r>
-      <w:proofErr w:type="spellStart"/>
-      <w:r>
-        <w:rPr>
-          <w:lang w:val="en-GB"/>
-        </w:rPr>
-        <w:t>Mengenangaben</w:t>
-      </w:r>
-      <w:proofErr w:type="spellEnd"/>
+        <w:t>[Bilder einfügen]</w:t>
+      </w:r>
+    </w:p>
+    <w:p/>
+    <w:p>
+      <w:r>
+        <w:t>Kategorie A: Ungenaue Mengenangaben</w:t>
+      </w:r>
     </w:p>
     <w:p>
       <w:pPr>
@@ -982,27 +911,1302 @@
             <w:r>
               <w:t>Backofenform mit 40cm * 40cm * 5cm</w:t>
             </w:r>
-            <w:bookmarkStart w:id="0" w:name="_GoBack"/>
-            <w:bookmarkEnd w:id="0"/>
+          </w:p>
+        </w:tc>
+      </w:tr>
+    </w:tbl>
+    <w:p/>
+    <w:p/>
+    <w:p/>
+    <w:p/>
+    <w:p/>
+    <w:p>
+      <w:pPr>
+        <w:pStyle w:val="berschrift1"/>
+        <w:numPr>
+          <w:ilvl w:val="0"/>
+          <w:numId w:val="3"/>
+        </w:numPr>
+      </w:pPr>
+      <w:r>
+        <w:lastRenderedPageBreak/>
+        <w:t>Projektsetup</w:t>
+      </w:r>
+    </w:p>
+    <w:p>
+      <w:pPr>
+        <w:pStyle w:val="berschrift2"/>
+        <w:numPr>
+          <w:ilvl w:val="0"/>
+          <w:numId w:val="4"/>
+        </w:numPr>
+      </w:pPr>
+      <w:r>
+        <w:t>Versionskontrolle</w:t>
+      </w:r>
+    </w:p>
+    <w:p>
+      <w:pPr>
+        <w:ind w:left="360"/>
+      </w:pPr>
+      <w:r>
+        <w:t xml:space="preserve">Als Versionskontrolle wird </w:t>
+      </w:r>
+      <w:proofErr w:type="spellStart"/>
+      <w:r>
+        <w:t>git</w:t>
+      </w:r>
+      <w:proofErr w:type="spellEnd"/>
+      <w:r>
+        <w:t xml:space="preserve"> (</w:t>
+      </w:r>
+      <w:proofErr w:type="spellStart"/>
+      <w:r>
+        <w:t>Github</w:t>
+      </w:r>
+      <w:proofErr w:type="spellEnd"/>
+      <w:r>
+        <w:t>) verwendet. Das Projekt für Netzwerktechnologien II bei Herrn Nik Klever sowie die aktuellste Version dieser Studienarbeit befinden sich in folgendem Repository:</w:t>
+      </w:r>
+    </w:p>
+    <w:p>
+      <w:pPr>
+        <w:ind w:left="360"/>
+      </w:pPr>
+      <w:hyperlink r:id="rId6" w:history="1">
+        <w:r>
+          <w:rPr>
+            <w:rStyle w:val="Hyperlink"/>
+          </w:rPr>
+          <w:t>https://github.com/coList/Cookr</w:t>
+        </w:r>
+      </w:hyperlink>
+    </w:p>
+    <w:p>
+      <w:pPr>
+        <w:pStyle w:val="berschrift2"/>
+        <w:numPr>
+          <w:ilvl w:val="0"/>
+          <w:numId w:val="4"/>
+        </w:numPr>
+      </w:pPr>
+      <w:r>
+        <w:t>Programmierrichtlinien</w:t>
+      </w:r>
+    </w:p>
+    <w:p>
+      <w:pPr>
+        <w:ind w:left="360"/>
+      </w:pPr>
+    </w:p>
+    <w:tbl>
+      <w:tblPr>
+        <w:tblStyle w:val="EinfacheTabelle1"/>
+        <w:tblW w:w="0" w:type="auto"/>
+        <w:tblLayout w:type="fixed"/>
+        <w:tblLook w:val="04A0" w:firstRow="1" w:lastRow="0" w:firstColumn="1" w:lastColumn="0" w:noHBand="0" w:noVBand="1"/>
+      </w:tblPr>
+      <w:tblGrid>
+        <w:gridCol w:w="1508"/>
+        <w:gridCol w:w="2882"/>
+        <w:gridCol w:w="4672"/>
+      </w:tblGrid>
+      <w:tr>
+        <w:trPr>
+          <w:cnfStyle w:val="100000000000" w:firstRow="1" w:lastRow="0" w:firstColumn="0" w:lastColumn="0" w:oddVBand="0" w:evenVBand="0" w:oddHBand="0" w:evenHBand="0" w:firstRowFirstColumn="0" w:firstRowLastColumn="0" w:lastRowFirstColumn="0" w:lastRowLastColumn="0"/>
+        </w:trPr>
+        <w:tc>
+          <w:tcPr>
+            <w:cnfStyle w:val="001000000000" w:firstRow="0" w:lastRow="0" w:firstColumn="1" w:lastColumn="0" w:oddVBand="0" w:evenVBand="0" w:oddHBand="0" w:evenHBand="0" w:firstRowFirstColumn="0" w:firstRowLastColumn="0" w:lastRowFirstColumn="0" w:lastRowLastColumn="0"/>
+            <w:tcW w:w="1508" w:type="dxa"/>
+          </w:tcPr>
+          <w:p>
+            <w:r>
+              <w:t>Richtlinie</w:t>
+            </w:r>
+          </w:p>
+        </w:tc>
+        <w:tc>
+          <w:tcPr>
+            <w:tcW w:w="2882" w:type="dxa"/>
+          </w:tcPr>
+          <w:p>
+            <w:pPr>
+              <w:cnfStyle w:val="100000000000" w:firstRow="1" w:lastRow="0" w:firstColumn="0" w:lastColumn="0" w:oddVBand="0" w:evenVBand="0" w:oddHBand="0" w:evenHBand="0" w:firstRowFirstColumn="0" w:firstRowLastColumn="0" w:lastRowFirstColumn="0" w:lastRowLastColumn="0"/>
+            </w:pPr>
+            <w:r>
+              <w:t>Beschreibung</w:t>
+            </w:r>
+          </w:p>
+        </w:tc>
+        <w:tc>
+          <w:tcPr>
+            <w:tcW w:w="4672" w:type="dxa"/>
+          </w:tcPr>
+          <w:p>
+            <w:pPr>
+              <w:cnfStyle w:val="100000000000" w:firstRow="1" w:lastRow="0" w:firstColumn="0" w:lastColumn="0" w:oddVBand="0" w:evenVBand="0" w:oddHBand="0" w:evenHBand="0" w:firstRowFirstColumn="0" w:firstRowLastColumn="0" w:lastRowFirstColumn="0" w:lastRowLastColumn="0"/>
+            </w:pPr>
+            <w:r>
+              <w:t>Beispiel</w:t>
+            </w:r>
           </w:p>
         </w:tc>
       </w:tr>
       <w:tr>
-        <w:tc>
-          <w:tcPr>
-            <w:tcW w:w="4531" w:type="dxa"/>
+        <w:trPr>
+          <w:cnfStyle w:val="000000100000" w:firstRow="0" w:lastRow="0" w:firstColumn="0" w:lastColumn="0" w:oddVBand="0" w:evenVBand="0" w:oddHBand="1" w:evenHBand="0" w:firstRowFirstColumn="0" w:firstRowLastColumn="0" w:lastRowFirstColumn="0" w:lastRowLastColumn="0"/>
+        </w:trPr>
+        <w:tc>
+          <w:tcPr>
+            <w:cnfStyle w:val="001000000000" w:firstRow="0" w:lastRow="0" w:firstColumn="1" w:lastColumn="0" w:oddVBand="0" w:evenVBand="0" w:oddHBand="0" w:evenHBand="0" w:firstRowFirstColumn="0" w:firstRowLastColumn="0" w:lastRowFirstColumn="0" w:lastRowLastColumn="0"/>
+            <w:tcW w:w="1508" w:type="dxa"/>
+          </w:tcPr>
+          <w:p>
+            <w:r>
+              <w:t>Variablenbenennung</w:t>
+            </w:r>
+          </w:p>
+        </w:tc>
+        <w:tc>
+          <w:tcPr>
+            <w:tcW w:w="2882" w:type="dxa"/>
+          </w:tcPr>
+          <w:p>
+            <w:pPr>
+              <w:cnfStyle w:val="000000100000" w:firstRow="0" w:lastRow="0" w:firstColumn="0" w:lastColumn="0" w:oddVBand="0" w:evenVBand="0" w:oddHBand="1" w:evenHBand="0" w:firstRowFirstColumn="0" w:firstRowLastColumn="0" w:lastRowFirstColumn="0" w:lastRowLastColumn="0"/>
+            </w:pPr>
+            <w:r>
+              <w:t>Aussagekräftige Namen</w:t>
+            </w:r>
+          </w:p>
+        </w:tc>
+        <w:tc>
+          <w:tcPr>
+            <w:tcW w:w="4672" w:type="dxa"/>
+          </w:tcPr>
+          <w:p>
+            <w:pPr>
+              <w:cnfStyle w:val="000000100000" w:firstRow="0" w:lastRow="0" w:firstColumn="0" w:lastColumn="0" w:oddVBand="0" w:evenVBand="0" w:oddHBand="1" w:evenHBand="0" w:firstRowFirstColumn="0" w:firstRowLastColumn="0" w:lastRowFirstColumn="0" w:lastRowLastColumn="0"/>
+            </w:pPr>
+            <w:proofErr w:type="spellStart"/>
+            <w:r>
+              <w:t>cookbook</w:t>
+            </w:r>
+            <w:proofErr w:type="spellEnd"/>
+            <w:r>
+              <w:t>, recipe</w:t>
+            </w:r>
+          </w:p>
+        </w:tc>
+      </w:tr>
+      <w:tr>
+        <w:tc>
+          <w:tcPr>
+            <w:cnfStyle w:val="001000000000" w:firstRow="0" w:lastRow="0" w:firstColumn="1" w:lastColumn="0" w:oddVBand="0" w:evenVBand="0" w:oddHBand="0" w:evenHBand="0" w:firstRowFirstColumn="0" w:firstRowLastColumn="0" w:lastRowFirstColumn="0" w:lastRowLastColumn="0"/>
+            <w:tcW w:w="1508" w:type="dxa"/>
           </w:tcPr>
           <w:p/>
         </w:tc>
         <w:tc>
           <w:tcPr>
-            <w:tcW w:w="4531" w:type="dxa"/>
+            <w:tcW w:w="2882" w:type="dxa"/>
+          </w:tcPr>
+          <w:p>
+            <w:pPr>
+              <w:cnfStyle w:val="000000000000" w:firstRow="0" w:lastRow="0" w:firstColumn="0" w:lastColumn="0" w:oddVBand="0" w:evenVBand="0" w:oddHBand="0" w:evenHBand="0" w:firstRowFirstColumn="0" w:firstRowLastColumn="0" w:lastRowFirstColumn="0" w:lastRowLastColumn="0"/>
+            </w:pPr>
+            <w:proofErr w:type="spellStart"/>
+            <w:r>
+              <w:t>CamelCase</w:t>
+            </w:r>
+            <w:proofErr w:type="spellEnd"/>
+          </w:p>
+        </w:tc>
+        <w:tc>
+          <w:tcPr>
+            <w:tcW w:w="4672" w:type="dxa"/>
+          </w:tcPr>
+          <w:p>
+            <w:pPr>
+              <w:cnfStyle w:val="000000000000" w:firstRow="0" w:lastRow="0" w:firstColumn="0" w:lastColumn="0" w:oddVBand="0" w:evenVBand="0" w:oddHBand="0" w:evenHBand="0" w:firstRowFirstColumn="0" w:firstRowLastColumn="0" w:lastRowFirstColumn="0" w:lastRowLastColumn="0"/>
+            </w:pPr>
+            <w:proofErr w:type="spellStart"/>
+            <w:r>
+              <w:t>recipeContainsIngredient</w:t>
+            </w:r>
+            <w:proofErr w:type="spellEnd"/>
+          </w:p>
+        </w:tc>
+      </w:tr>
+      <w:tr>
+        <w:trPr>
+          <w:cnfStyle w:val="000000100000" w:firstRow="0" w:lastRow="0" w:firstColumn="0" w:lastColumn="0" w:oddVBand="0" w:evenVBand="0" w:oddHBand="1" w:evenHBand="0" w:firstRowFirstColumn="0" w:firstRowLastColumn="0" w:lastRowFirstColumn="0" w:lastRowLastColumn="0"/>
+        </w:trPr>
+        <w:tc>
+          <w:tcPr>
+            <w:cnfStyle w:val="001000000000" w:firstRow="0" w:lastRow="0" w:firstColumn="1" w:lastColumn="0" w:oddVBand="0" w:evenVBand="0" w:oddHBand="0" w:evenHBand="0" w:firstRowFirstColumn="0" w:firstRowLastColumn="0" w:lastRowFirstColumn="0" w:lastRowLastColumn="0"/>
+            <w:tcW w:w="1508" w:type="dxa"/>
           </w:tcPr>
           <w:p/>
+        </w:tc>
+        <w:tc>
+          <w:tcPr>
+            <w:tcW w:w="2882" w:type="dxa"/>
+          </w:tcPr>
+          <w:p>
+            <w:pPr>
+              <w:cnfStyle w:val="000000100000" w:firstRow="0" w:lastRow="0" w:firstColumn="0" w:lastColumn="0" w:oddVBand="0" w:evenVBand="0" w:oddHBand="1" w:evenHBand="0" w:firstRowFirstColumn="0" w:firstRowLastColumn="0" w:lastRowFirstColumn="0" w:lastRowLastColumn="0"/>
+            </w:pPr>
+            <w:r>
+              <w:t>Englisch</w:t>
+            </w:r>
+          </w:p>
+        </w:tc>
+        <w:tc>
+          <w:tcPr>
+            <w:tcW w:w="4672" w:type="dxa"/>
+          </w:tcPr>
+          <w:p>
+            <w:pPr>
+              <w:cnfStyle w:val="000000100000" w:firstRow="0" w:lastRow="0" w:firstColumn="0" w:lastColumn="0" w:oddVBand="0" w:evenVBand="0" w:oddHBand="1" w:evenHBand="0" w:firstRowFirstColumn="0" w:firstRowLastColumn="0" w:lastRowFirstColumn="0" w:lastRowLastColumn="0"/>
+            </w:pPr>
+            <w:proofErr w:type="spellStart"/>
+            <w:r>
+              <w:t>cookbook</w:t>
+            </w:r>
+            <w:proofErr w:type="spellEnd"/>
+          </w:p>
+        </w:tc>
+      </w:tr>
+      <w:tr>
+        <w:tc>
+          <w:tcPr>
+            <w:cnfStyle w:val="001000000000" w:firstRow="0" w:lastRow="0" w:firstColumn="1" w:lastColumn="0" w:oddVBand="0" w:evenVBand="0" w:oddHBand="0" w:evenHBand="0" w:firstRowFirstColumn="0" w:firstRowLastColumn="0" w:lastRowFirstColumn="0" w:lastRowLastColumn="0"/>
+            <w:tcW w:w="1508" w:type="dxa"/>
+          </w:tcPr>
+          <w:p/>
+        </w:tc>
+        <w:tc>
+          <w:tcPr>
+            <w:tcW w:w="2882" w:type="dxa"/>
+          </w:tcPr>
+          <w:p>
+            <w:pPr>
+              <w:cnfStyle w:val="000000000000" w:firstRow="0" w:lastRow="0" w:firstColumn="0" w:lastColumn="0" w:oddVBand="0" w:evenVBand="0" w:oddHBand="0" w:evenHBand="0" w:firstRowFirstColumn="0" w:firstRowLastColumn="0" w:lastRowFirstColumn="0" w:lastRowLastColumn="0"/>
+            </w:pPr>
+            <w:r>
+              <w:t xml:space="preserve">Konstanten </w:t>
+            </w:r>
+            <w:proofErr w:type="spellStart"/>
+            <w:r>
+              <w:t>Uppercase</w:t>
+            </w:r>
+            <w:proofErr w:type="spellEnd"/>
+          </w:p>
+        </w:tc>
+        <w:tc>
+          <w:tcPr>
+            <w:tcW w:w="4672" w:type="dxa"/>
+          </w:tcPr>
+          <w:p>
+            <w:pPr>
+              <w:cnfStyle w:val="000000000000" w:firstRow="0" w:lastRow="0" w:firstColumn="0" w:lastColumn="0" w:oddVBand="0" w:evenVBand="0" w:oddHBand="0" w:evenHBand="0" w:firstRowFirstColumn="0" w:firstRowLastColumn="0" w:lastRowFirstColumn="0" w:lastRowLastColumn="0"/>
+            </w:pPr>
+            <w:r>
+              <w:t>CONSTANT</w:t>
+            </w:r>
+          </w:p>
+        </w:tc>
+      </w:tr>
+      <w:tr>
+        <w:trPr>
+          <w:cnfStyle w:val="000000100000" w:firstRow="0" w:lastRow="0" w:firstColumn="0" w:lastColumn="0" w:oddVBand="0" w:evenVBand="0" w:oddHBand="1" w:evenHBand="0" w:firstRowFirstColumn="0" w:firstRowLastColumn="0" w:lastRowFirstColumn="0" w:lastRowLastColumn="0"/>
+        </w:trPr>
+        <w:tc>
+          <w:tcPr>
+            <w:cnfStyle w:val="001000000000" w:firstRow="0" w:lastRow="0" w:firstColumn="1" w:lastColumn="0" w:oddVBand="0" w:evenVBand="0" w:oddHBand="0" w:evenHBand="0" w:firstRowFirstColumn="0" w:firstRowLastColumn="0" w:lastRowFirstColumn="0" w:lastRowLastColumn="0"/>
+            <w:tcW w:w="1508" w:type="dxa"/>
+          </w:tcPr>
+          <w:p>
+            <w:r>
+              <w:t>Zeilenlänge</w:t>
+            </w:r>
+          </w:p>
+        </w:tc>
+        <w:tc>
+          <w:tcPr>
+            <w:tcW w:w="2882" w:type="dxa"/>
+          </w:tcPr>
+          <w:p>
+            <w:pPr>
+              <w:cnfStyle w:val="000000100000" w:firstRow="0" w:lastRow="0" w:firstColumn="0" w:lastColumn="0" w:oddVBand="0" w:evenVBand="0" w:oddHBand="1" w:evenHBand="0" w:firstRowFirstColumn="0" w:firstRowLastColumn="0" w:lastRowFirstColumn="0" w:lastRowLastColumn="0"/>
+            </w:pPr>
+            <w:r>
+              <w:t>Max. 80 Zeichen</w:t>
+            </w:r>
+          </w:p>
+        </w:tc>
+        <w:tc>
+          <w:tcPr>
+            <w:tcW w:w="4672" w:type="dxa"/>
+          </w:tcPr>
+          <w:p>
+            <w:pPr>
+              <w:cnfStyle w:val="000000100000" w:firstRow="0" w:lastRow="0" w:firstColumn="0" w:lastColumn="0" w:oddVBand="0" w:evenVBand="0" w:oddHBand="1" w:evenHBand="0" w:firstRowFirstColumn="0" w:firstRowLastColumn="0" w:lastRowFirstColumn="0" w:lastRowLastColumn="0"/>
+            </w:pPr>
+          </w:p>
+        </w:tc>
+      </w:tr>
+      <w:tr>
+        <w:tc>
+          <w:tcPr>
+            <w:cnfStyle w:val="001000000000" w:firstRow="0" w:lastRow="0" w:firstColumn="1" w:lastColumn="0" w:oddVBand="0" w:evenVBand="0" w:oddHBand="0" w:evenHBand="0" w:firstRowFirstColumn="0" w:firstRowLastColumn="0" w:lastRowFirstColumn="0" w:lastRowLastColumn="0"/>
+            <w:tcW w:w="1508" w:type="dxa"/>
+          </w:tcPr>
+          <w:p>
+            <w:r>
+              <w:t>Einrückung</w:t>
+            </w:r>
+          </w:p>
+        </w:tc>
+        <w:tc>
+          <w:tcPr>
+            <w:tcW w:w="2882" w:type="dxa"/>
+          </w:tcPr>
+          <w:p>
+            <w:pPr>
+              <w:cnfStyle w:val="000000000000" w:firstRow="0" w:lastRow="0" w:firstColumn="0" w:lastColumn="0" w:oddVBand="0" w:evenVBand="0" w:oddHBand="0" w:evenHBand="0" w:firstRowFirstColumn="0" w:firstRowLastColumn="0" w:lastRowFirstColumn="0" w:lastRowLastColumn="0"/>
+            </w:pPr>
+            <w:r>
+              <w:t>4 Spaces</w:t>
+            </w:r>
+          </w:p>
+        </w:tc>
+        <w:tc>
+          <w:tcPr>
+            <w:tcW w:w="4672" w:type="dxa"/>
+          </w:tcPr>
+          <w:p>
+            <w:pPr>
+              <w:cnfStyle w:val="000000000000" w:firstRow="0" w:lastRow="0" w:firstColumn="0" w:lastColumn="0" w:oddVBand="0" w:evenVBand="0" w:oddHBand="0" w:evenHBand="0" w:firstRowFirstColumn="0" w:firstRowLastColumn="0" w:lastRowFirstColumn="0" w:lastRowLastColumn="0"/>
+            </w:pPr>
+          </w:p>
+        </w:tc>
+      </w:tr>
+      <w:tr>
+        <w:trPr>
+          <w:cnfStyle w:val="000000100000" w:firstRow="0" w:lastRow="0" w:firstColumn="0" w:lastColumn="0" w:oddVBand="0" w:evenVBand="0" w:oddHBand="1" w:evenHBand="0" w:firstRowFirstColumn="0" w:firstRowLastColumn="0" w:lastRowFirstColumn="0" w:lastRowLastColumn="0"/>
+        </w:trPr>
+        <w:tc>
+          <w:tcPr>
+            <w:cnfStyle w:val="001000000000" w:firstRow="0" w:lastRow="0" w:firstColumn="1" w:lastColumn="0" w:oddVBand="0" w:evenVBand="0" w:oddHBand="0" w:evenHBand="0" w:firstRowFirstColumn="0" w:firstRowLastColumn="0" w:lastRowFirstColumn="0" w:lastRowLastColumn="0"/>
+            <w:tcW w:w="1508" w:type="dxa"/>
+          </w:tcPr>
+          <w:p>
+            <w:r>
+              <w:t>Leerzeilen</w:t>
+            </w:r>
+          </w:p>
+        </w:tc>
+        <w:tc>
+          <w:tcPr>
+            <w:tcW w:w="2882" w:type="dxa"/>
+          </w:tcPr>
+          <w:p>
+            <w:pPr>
+              <w:cnfStyle w:val="000000100000" w:firstRow="0" w:lastRow="0" w:firstColumn="0" w:lastColumn="0" w:oddVBand="0" w:evenVBand="0" w:oddHBand="1" w:evenHBand="0" w:firstRowFirstColumn="0" w:firstRowLastColumn="0" w:lastRowFirstColumn="0" w:lastRowLastColumn="0"/>
+            </w:pPr>
+            <w:r>
+              <w:t>Nach Methoden 1 Leerzeile</w:t>
+            </w:r>
+          </w:p>
+        </w:tc>
+        <w:tc>
+          <w:tcPr>
+            <w:tcW w:w="4672" w:type="dxa"/>
+          </w:tcPr>
+          <w:p>
+            <w:pPr>
+              <w:cnfStyle w:val="000000100000" w:firstRow="0" w:lastRow="0" w:firstColumn="0" w:lastColumn="0" w:oddVBand="0" w:evenVBand="0" w:oddHBand="1" w:evenHBand="0" w:firstRowFirstColumn="0" w:firstRowLastColumn="0" w:lastRowFirstColumn="0" w:lastRowLastColumn="0"/>
+            </w:pPr>
+          </w:p>
+        </w:tc>
+      </w:tr>
+      <w:tr>
+        <w:tc>
+          <w:tcPr>
+            <w:cnfStyle w:val="001000000000" w:firstRow="0" w:lastRow="0" w:firstColumn="1" w:lastColumn="0" w:oddVBand="0" w:evenVBand="0" w:oddHBand="0" w:evenHBand="0" w:firstRowFirstColumn="0" w:firstRowLastColumn="0" w:lastRowFirstColumn="0" w:lastRowLastColumn="0"/>
+            <w:tcW w:w="1508" w:type="dxa"/>
+          </w:tcPr>
+          <w:p>
+            <w:r>
+              <w:t>Kommentare</w:t>
+            </w:r>
+          </w:p>
+        </w:tc>
+        <w:tc>
+          <w:tcPr>
+            <w:tcW w:w="2882" w:type="dxa"/>
+          </w:tcPr>
+          <w:p>
+            <w:pPr>
+              <w:cnfStyle w:val="000000000000" w:firstRow="0" w:lastRow="0" w:firstColumn="0" w:lastColumn="0" w:oddVBand="0" w:evenVBand="0" w:oddHBand="0" w:evenHBand="0" w:firstRowFirstColumn="0" w:firstRowLastColumn="0" w:lastRowFirstColumn="0" w:lastRowLastColumn="0"/>
+            </w:pPr>
+            <w:r>
+              <w:t>Jede Funktion wird kommentiert</w:t>
+            </w:r>
+          </w:p>
+        </w:tc>
+        <w:tc>
+          <w:tcPr>
+            <w:tcW w:w="4672" w:type="dxa"/>
+          </w:tcPr>
+          <w:p>
+            <w:pPr>
+              <w:numPr>
+                <w:ilvl w:val="0"/>
+                <w:numId w:val="8"/>
+              </w:numPr>
+              <w:pBdr>
+                <w:left w:val="single" w:sz="18" w:space="0" w:color="6CE26C"/>
+              </w:pBdr>
+              <w:shd w:val="clear" w:color="auto" w:fill="FFFFFF"/>
+              <w:spacing w:beforeAutospacing="1" w:afterAutospacing="1" w:line="210" w:lineRule="atLeast"/>
+              <w:cnfStyle w:val="000000000000" w:firstRow="0" w:lastRow="0" w:firstColumn="0" w:lastColumn="0" w:oddVBand="0" w:evenVBand="0" w:oddHBand="0" w:evenHBand="0" w:firstRowFirstColumn="0" w:firstRowLastColumn="0" w:lastRowFirstColumn="0" w:lastRowLastColumn="0"/>
+              <w:rPr>
+                <w:rFonts w:ascii="Consolas" w:eastAsia="Times New Roman" w:hAnsi="Consolas" w:cs="Times New Roman"/>
+                <w:color w:val="5C5C5C"/>
+                <w:sz w:val="18"/>
+                <w:szCs w:val="18"/>
+                <w:lang w:val="en-GB" w:eastAsia="de-DE"/>
+              </w:rPr>
+            </w:pPr>
+            <w:r>
+              <w:rPr>
+                <w:rFonts w:ascii="Consolas" w:eastAsia="Times New Roman" w:hAnsi="Consolas" w:cs="Times New Roman"/>
+                <w:color w:val="008200"/>
+                <w:sz w:val="18"/>
+                <w:szCs w:val="18"/>
+                <w:bdr w:val="none" w:sz="0" w:space="0" w:color="auto" w:frame="1"/>
+                <w:lang w:val="en-GB" w:eastAsia="de-DE"/>
+              </w:rPr>
+              <w:t># retrieve Data to show chosen recipe</w:t>
+            </w:r>
+            <w:r>
+              <w:rPr>
+                <w:rFonts w:ascii="Consolas" w:eastAsia="Times New Roman" w:hAnsi="Consolas" w:cs="Times New Roman"/>
+                <w:color w:val="000000"/>
+                <w:sz w:val="18"/>
+                <w:szCs w:val="18"/>
+                <w:bdr w:val="none" w:sz="0" w:space="0" w:color="auto" w:frame="1"/>
+                <w:lang w:val="en-GB" w:eastAsia="de-DE"/>
+              </w:rPr>
+              <w:t>  </w:t>
+            </w:r>
+          </w:p>
+          <w:p>
+            <w:pPr>
+              <w:numPr>
+                <w:ilvl w:val="0"/>
+                <w:numId w:val="8"/>
+              </w:numPr>
+              <w:pBdr>
+                <w:left w:val="single" w:sz="18" w:space="0" w:color="6CE26C"/>
+              </w:pBdr>
+              <w:shd w:val="clear" w:color="auto" w:fill="F8F8F8"/>
+              <w:spacing w:beforeAutospacing="1" w:afterAutospacing="1" w:line="210" w:lineRule="atLeast"/>
+              <w:cnfStyle w:val="000000000000" w:firstRow="0" w:lastRow="0" w:firstColumn="0" w:lastColumn="0" w:oddVBand="0" w:evenVBand="0" w:oddHBand="0" w:evenHBand="0" w:firstRowFirstColumn="0" w:firstRowLastColumn="0" w:lastRowFirstColumn="0" w:lastRowLastColumn="0"/>
+              <w:rPr>
+                <w:rFonts w:ascii="Consolas" w:eastAsia="Times New Roman" w:hAnsi="Consolas" w:cs="Times New Roman"/>
+                <w:color w:val="5C5C5C"/>
+                <w:sz w:val="18"/>
+                <w:szCs w:val="18"/>
+                <w:lang w:eastAsia="de-DE"/>
+              </w:rPr>
+            </w:pPr>
+            <w:proofErr w:type="spellStart"/>
+            <w:r>
+              <w:rPr>
+                <w:rFonts w:ascii="Consolas" w:eastAsia="Times New Roman" w:hAnsi="Consolas" w:cs="Times New Roman"/>
+                <w:b/>
+                <w:bCs/>
+                <w:color w:val="006699"/>
+                <w:sz w:val="18"/>
+                <w:szCs w:val="18"/>
+                <w:bdr w:val="none" w:sz="0" w:space="0" w:color="auto" w:frame="1"/>
+                <w:lang w:eastAsia="de-DE"/>
+              </w:rPr>
+              <w:t>def</w:t>
+            </w:r>
+            <w:proofErr w:type="spellEnd"/>
+            <w:r>
+              <w:rPr>
+                <w:rFonts w:ascii="Consolas" w:eastAsia="Times New Roman" w:hAnsi="Consolas" w:cs="Times New Roman"/>
+                <w:color w:val="000000"/>
+                <w:sz w:val="18"/>
+                <w:szCs w:val="18"/>
+                <w:bdr w:val="none" w:sz="0" w:space="0" w:color="auto" w:frame="1"/>
+                <w:lang w:eastAsia="de-DE"/>
+              </w:rPr>
+              <w:t> </w:t>
+            </w:r>
+            <w:proofErr w:type="spellStart"/>
+            <w:proofErr w:type="gramStart"/>
+            <w:r>
+              <w:rPr>
+                <w:rFonts w:ascii="Consolas" w:eastAsia="Times New Roman" w:hAnsi="Consolas" w:cs="Times New Roman"/>
+                <w:color w:val="000000"/>
+                <w:sz w:val="18"/>
+                <w:szCs w:val="18"/>
+                <w:bdr w:val="none" w:sz="0" w:space="0" w:color="auto" w:frame="1"/>
+                <w:lang w:eastAsia="de-DE"/>
+              </w:rPr>
+              <w:t>newRecipe</w:t>
+            </w:r>
+            <w:proofErr w:type="spellEnd"/>
+            <w:r>
+              <w:rPr>
+                <w:rFonts w:ascii="Consolas" w:eastAsia="Times New Roman" w:hAnsi="Consolas" w:cs="Times New Roman"/>
+                <w:color w:val="000000"/>
+                <w:sz w:val="18"/>
+                <w:szCs w:val="18"/>
+                <w:bdr w:val="none" w:sz="0" w:space="0" w:color="auto" w:frame="1"/>
+                <w:lang w:eastAsia="de-DE"/>
+              </w:rPr>
+              <w:t>(</w:t>
+            </w:r>
+            <w:proofErr w:type="gramEnd"/>
+            <w:r>
+              <w:rPr>
+                <w:rFonts w:ascii="Consolas" w:eastAsia="Times New Roman" w:hAnsi="Consolas" w:cs="Times New Roman"/>
+                <w:color w:val="000000"/>
+                <w:sz w:val="18"/>
+                <w:szCs w:val="18"/>
+                <w:bdr w:val="none" w:sz="0" w:space="0" w:color="auto" w:frame="1"/>
+                <w:lang w:eastAsia="de-DE"/>
+              </w:rPr>
+              <w:t>):  </w:t>
+            </w:r>
+          </w:p>
+        </w:tc>
+      </w:tr>
+      <w:tr>
+        <w:trPr>
+          <w:cnfStyle w:val="000000100000" w:firstRow="0" w:lastRow="0" w:firstColumn="0" w:lastColumn="0" w:oddVBand="0" w:evenVBand="0" w:oddHBand="1" w:evenHBand="0" w:firstRowFirstColumn="0" w:firstRowLastColumn="0" w:lastRowFirstColumn="0" w:lastRowLastColumn="0"/>
+        </w:trPr>
+        <w:tc>
+          <w:tcPr>
+            <w:cnfStyle w:val="001000000000" w:firstRow="0" w:lastRow="0" w:firstColumn="1" w:lastColumn="0" w:oddVBand="0" w:evenVBand="0" w:oddHBand="0" w:evenHBand="0" w:firstRowFirstColumn="0" w:firstRowLastColumn="0" w:lastRowFirstColumn="0" w:lastRowLastColumn="0"/>
+            <w:tcW w:w="1508" w:type="dxa"/>
+          </w:tcPr>
+          <w:p/>
+        </w:tc>
+        <w:tc>
+          <w:tcPr>
+            <w:tcW w:w="2882" w:type="dxa"/>
+          </w:tcPr>
+          <w:p>
+            <w:pPr>
+              <w:cnfStyle w:val="000000100000" w:firstRow="0" w:lastRow="0" w:firstColumn="0" w:lastColumn="0" w:oddVBand="0" w:evenVBand="0" w:oddHBand="1" w:evenHBand="0" w:firstRowFirstColumn="0" w:firstRowLastColumn="0" w:lastRowFirstColumn="0" w:lastRowLastColumn="0"/>
+            </w:pPr>
+            <w:r>
+              <w:t>Jede Zeile wird mit # einzeln auskommentiert</w:t>
+            </w:r>
+          </w:p>
+        </w:tc>
+        <w:tc>
+          <w:tcPr>
+            <w:tcW w:w="4672" w:type="dxa"/>
+          </w:tcPr>
+          <w:p>
+            <w:pPr>
+              <w:numPr>
+                <w:ilvl w:val="0"/>
+                <w:numId w:val="7"/>
+              </w:numPr>
+              <w:pBdr>
+                <w:left w:val="single" w:sz="18" w:space="0" w:color="6CE26C"/>
+              </w:pBdr>
+              <w:shd w:val="clear" w:color="auto" w:fill="FFFFFF"/>
+              <w:spacing w:line="210" w:lineRule="atLeast"/>
+              <w:ind w:left="675"/>
+              <w:cnfStyle w:val="000000100000" w:firstRow="0" w:lastRow="0" w:firstColumn="0" w:lastColumn="0" w:oddVBand="0" w:evenVBand="0" w:oddHBand="1" w:evenHBand="0" w:firstRowFirstColumn="0" w:firstRowLastColumn="0" w:lastRowFirstColumn="0" w:lastRowLastColumn="0"/>
+              <w:rPr>
+                <w:rFonts w:ascii="Consolas" w:eastAsia="Times New Roman" w:hAnsi="Consolas" w:cs="Times New Roman"/>
+                <w:color w:val="5C5C5C"/>
+                <w:sz w:val="18"/>
+                <w:szCs w:val="18"/>
+                <w:lang w:eastAsia="de-DE"/>
+              </w:rPr>
+            </w:pPr>
+            <w:r>
+              <w:rPr>
+                <w:rFonts w:ascii="Consolas" w:eastAsia="Times New Roman" w:hAnsi="Consolas" w:cs="Times New Roman"/>
+                <w:color w:val="008200"/>
+                <w:sz w:val="18"/>
+                <w:szCs w:val="18"/>
+                <w:bdr w:val="none" w:sz="0" w:space="0" w:color="auto" w:frame="1"/>
+                <w:lang w:eastAsia="de-DE"/>
+              </w:rPr>
+              <w:t># Comment 1</w:t>
+            </w:r>
+            <w:r>
+              <w:rPr>
+                <w:rFonts w:ascii="Consolas" w:eastAsia="Times New Roman" w:hAnsi="Consolas" w:cs="Times New Roman"/>
+                <w:color w:val="000000"/>
+                <w:sz w:val="18"/>
+                <w:szCs w:val="18"/>
+                <w:bdr w:val="none" w:sz="0" w:space="0" w:color="auto" w:frame="1"/>
+                <w:lang w:eastAsia="de-DE"/>
+              </w:rPr>
+              <w:t>  </w:t>
+            </w:r>
+          </w:p>
+          <w:p>
+            <w:pPr>
+              <w:numPr>
+                <w:ilvl w:val="0"/>
+                <w:numId w:val="7"/>
+              </w:numPr>
+              <w:pBdr>
+                <w:left w:val="single" w:sz="18" w:space="0" w:color="6CE26C"/>
+              </w:pBdr>
+              <w:shd w:val="clear" w:color="auto" w:fill="F8F8F8"/>
+              <w:spacing w:line="210" w:lineRule="atLeast"/>
+              <w:ind w:left="675"/>
+              <w:cnfStyle w:val="000000100000" w:firstRow="0" w:lastRow="0" w:firstColumn="0" w:lastColumn="0" w:oddVBand="0" w:evenVBand="0" w:oddHBand="1" w:evenHBand="0" w:firstRowFirstColumn="0" w:firstRowLastColumn="0" w:lastRowFirstColumn="0" w:lastRowLastColumn="0"/>
+              <w:rPr>
+                <w:rFonts w:ascii="Consolas" w:eastAsia="Times New Roman" w:hAnsi="Consolas" w:cs="Times New Roman"/>
+                <w:color w:val="5C5C5C"/>
+                <w:sz w:val="18"/>
+                <w:szCs w:val="18"/>
+                <w:lang w:eastAsia="de-DE"/>
+              </w:rPr>
+            </w:pPr>
+            <w:r>
+              <w:rPr>
+                <w:rFonts w:ascii="Consolas" w:eastAsia="Times New Roman" w:hAnsi="Consolas" w:cs="Times New Roman"/>
+                <w:color w:val="008200"/>
+                <w:sz w:val="18"/>
+                <w:szCs w:val="18"/>
+                <w:bdr w:val="none" w:sz="0" w:space="0" w:color="auto" w:frame="1"/>
+                <w:lang w:eastAsia="de-DE"/>
+              </w:rPr>
+              <w:t># Comment 2</w:t>
+            </w:r>
+            <w:r>
+              <w:rPr>
+                <w:rFonts w:ascii="Consolas" w:eastAsia="Times New Roman" w:hAnsi="Consolas" w:cs="Times New Roman"/>
+                <w:color w:val="000000"/>
+                <w:sz w:val="18"/>
+                <w:szCs w:val="18"/>
+                <w:bdr w:val="none" w:sz="0" w:space="0" w:color="auto" w:frame="1"/>
+                <w:lang w:eastAsia="de-DE"/>
+              </w:rPr>
+              <w:t>  </w:t>
+            </w:r>
+          </w:p>
+          <w:p>
+            <w:pPr>
+              <w:cnfStyle w:val="000000100000" w:firstRow="0" w:lastRow="0" w:firstColumn="0" w:lastColumn="0" w:oddVBand="0" w:evenVBand="0" w:oddHBand="1" w:evenHBand="0" w:firstRowFirstColumn="0" w:firstRowLastColumn="0" w:lastRowFirstColumn="0" w:lastRowLastColumn="0"/>
+            </w:pPr>
+            <w:r>
+              <w:rPr>
+                <w:rFonts w:ascii="Consolas" w:eastAsia="Times New Roman" w:hAnsi="Consolas" w:cs="Times New Roman"/>
+                <w:color w:val="5C5C5C"/>
+                <w:sz w:val="18"/>
+                <w:szCs w:val="18"/>
+                <w:lang w:eastAsia="de-DE"/>
+              </w:rPr>
+              <w:pict/>
+            </w:r>
+          </w:p>
+        </w:tc>
+      </w:tr>
+      <w:tr>
+        <w:tc>
+          <w:tcPr>
+            <w:cnfStyle w:val="001000000000" w:firstRow="0" w:lastRow="0" w:firstColumn="1" w:lastColumn="0" w:oddVBand="0" w:evenVBand="0" w:oddHBand="0" w:evenHBand="0" w:firstRowFirstColumn="0" w:firstRowLastColumn="0" w:lastRowFirstColumn="0" w:lastRowLastColumn="0"/>
+            <w:tcW w:w="1508" w:type="dxa"/>
+          </w:tcPr>
+          <w:p/>
+        </w:tc>
+        <w:tc>
+          <w:tcPr>
+            <w:tcW w:w="2882" w:type="dxa"/>
+          </w:tcPr>
+          <w:p>
+            <w:pPr>
+              <w:cnfStyle w:val="000000000000" w:firstRow="0" w:lastRow="0" w:firstColumn="0" w:lastColumn="0" w:oddVBand="0" w:evenVBand="0" w:oddHBand="0" w:evenHBand="0" w:firstRowFirstColumn="0" w:firstRowLastColumn="0" w:lastRowFirstColumn="0" w:lastRowLastColumn="0"/>
+            </w:pPr>
+            <w:r>
+              <w:t>Englisch</w:t>
+            </w:r>
+          </w:p>
+        </w:tc>
+        <w:tc>
+          <w:tcPr>
+            <w:tcW w:w="4672" w:type="dxa"/>
+          </w:tcPr>
+          <w:p>
+            <w:pPr>
+              <w:numPr>
+                <w:ilvl w:val="0"/>
+                <w:numId w:val="9"/>
+              </w:numPr>
+              <w:pBdr>
+                <w:left w:val="single" w:sz="18" w:space="0" w:color="6CE26C"/>
+              </w:pBdr>
+              <w:shd w:val="clear" w:color="auto" w:fill="FFFFFF"/>
+              <w:spacing w:beforeAutospacing="1" w:afterAutospacing="1" w:line="210" w:lineRule="atLeast"/>
+              <w:cnfStyle w:val="000000000000" w:firstRow="0" w:lastRow="0" w:firstColumn="0" w:lastColumn="0" w:oddVBand="0" w:evenVBand="0" w:oddHBand="0" w:evenHBand="0" w:firstRowFirstColumn="0" w:firstRowLastColumn="0" w:lastRowFirstColumn="0" w:lastRowLastColumn="0"/>
+              <w:rPr>
+                <w:rFonts w:ascii="Consolas" w:eastAsia="Times New Roman" w:hAnsi="Consolas" w:cs="Times New Roman"/>
+                <w:color w:val="5C5C5C"/>
+                <w:sz w:val="18"/>
+                <w:szCs w:val="18"/>
+                <w:lang w:val="en-GB" w:eastAsia="de-DE"/>
+              </w:rPr>
+            </w:pPr>
+            <w:r>
+              <w:rPr>
+                <w:rFonts w:ascii="Consolas" w:eastAsia="Times New Roman" w:hAnsi="Consolas" w:cs="Times New Roman"/>
+                <w:color w:val="008200"/>
+                <w:sz w:val="18"/>
+                <w:szCs w:val="18"/>
+                <w:bdr w:val="none" w:sz="0" w:space="0" w:color="auto" w:frame="1"/>
+                <w:lang w:val="en-GB" w:eastAsia="de-DE"/>
+              </w:rPr>
+              <w:t># retrieve Data to show chosen recipe</w:t>
+            </w:r>
+            <w:r>
+              <w:rPr>
+                <w:rFonts w:ascii="Consolas" w:eastAsia="Times New Roman" w:hAnsi="Consolas" w:cs="Times New Roman"/>
+                <w:color w:val="000000"/>
+                <w:sz w:val="18"/>
+                <w:szCs w:val="18"/>
+                <w:bdr w:val="none" w:sz="0" w:space="0" w:color="auto" w:frame="1"/>
+                <w:lang w:val="en-GB" w:eastAsia="de-DE"/>
+              </w:rPr>
+              <w:t>  </w:t>
+            </w:r>
+          </w:p>
         </w:tc>
       </w:tr>
     </w:tbl>
-    <w:p/>
+    <w:p>
+      <w:pPr>
+        <w:ind w:left="360"/>
+        <w:rPr>
+          <w:lang w:val="en-GB"/>
+        </w:rPr>
+      </w:pPr>
+    </w:p>
+    <w:p>
+      <w:pPr>
+        <w:pStyle w:val="berschrift2"/>
+        <w:numPr>
+          <w:ilvl w:val="0"/>
+          <w:numId w:val="4"/>
+        </w:numPr>
+        <w:rPr>
+          <w:lang w:val="en-GB"/>
+        </w:rPr>
+      </w:pPr>
+      <w:proofErr w:type="spellStart"/>
+      <w:r>
+        <w:rPr>
+          <w:lang w:val="en-GB"/>
+        </w:rPr>
+        <w:t>Dokumentation</w:t>
+      </w:r>
+      <w:proofErr w:type="spellEnd"/>
+      <w:r>
+        <w:rPr>
+          <w:lang w:val="en-GB"/>
+        </w:rPr>
+        <w:t xml:space="preserve"> des </w:t>
+      </w:r>
+      <w:proofErr w:type="spellStart"/>
+      <w:r>
+        <w:rPr>
+          <w:lang w:val="en-GB"/>
+        </w:rPr>
+        <w:t>Programmcodes</w:t>
+      </w:r>
+      <w:proofErr w:type="spellEnd"/>
+    </w:p>
+    <w:p>
+      <w:pPr>
+        <w:rPr>
+          <w:lang w:val="en-GB"/>
+        </w:rPr>
+      </w:pPr>
+    </w:p>
+    <w:p>
+      <w:r>
+        <w:t>Zur Dokumentation d</w:t>
+      </w:r>
+      <w:r>
+        <w:t xml:space="preserve">es Programmcodes wird </w:t>
+      </w:r>
+      <w:proofErr w:type="spellStart"/>
+      <w:r>
+        <w:t>pydoc</w:t>
+      </w:r>
+      <w:proofErr w:type="spellEnd"/>
+      <w:r>
+        <w:t xml:space="preserve"> verwendet.</w:t>
+      </w:r>
+    </w:p>
+    <w:p>
+      <w:pPr>
+        <w:rPr>
+          <w:color w:val="FF0000"/>
+        </w:rPr>
+      </w:pPr>
+      <w:r>
+        <w:rPr>
+          <w:color w:val="FF0000"/>
+        </w:rPr>
+        <w:t>[Bilder einfügen]</w:t>
+      </w:r>
+    </w:p>
+    <w:p>
+      <w:pPr>
+        <w:rPr>
+          <w:color w:val="FF0000"/>
+        </w:rPr>
+      </w:pPr>
+    </w:p>
+    <w:p>
+      <w:pPr>
+        <w:pStyle w:val="berschrift1"/>
+        <w:numPr>
+          <w:ilvl w:val="0"/>
+          <w:numId w:val="7"/>
+        </w:numPr>
+      </w:pPr>
+      <w:r>
+        <w:t>Vorgehensmodelle</w:t>
+      </w:r>
+    </w:p>
+    <w:p>
+      <w:pPr>
+        <w:pStyle w:val="berschrift2"/>
+        <w:numPr>
+          <w:ilvl w:val="0"/>
+          <w:numId w:val="10"/>
+        </w:numPr>
+      </w:pPr>
+      <w:r>
+        <w:t>Fallstudien</w:t>
+      </w:r>
+    </w:p>
+    <w:p/>
+    <w:p>
+      <w:r>
+        <w:rPr>
+          <w:i/>
+          <w:u w:val="single"/>
+        </w:rPr>
+        <w:t>Fallstudie 1:</w:t>
+      </w:r>
+      <w:r>
+        <w:rPr>
+          <w:i/>
+          <w:u w:val="single"/>
+        </w:rPr>
+        <w:br/>
+      </w:r>
+      <w:r>
+        <w:t>Eine Autovermietung möchte eine Softw</w:t>
+      </w:r>
+      <w:r>
+        <w:t>are haben zur Verwaltung und Ab</w:t>
+      </w:r>
+      <w:r>
+        <w:t>rechnung Ihrer Vermietungsvorgänge.</w:t>
+      </w:r>
+      <w:r>
+        <w:t xml:space="preserve"> Daher wird ein externer Software-Produzent mit der Aufgabe betraut. Dieser stellt fest, dass der Kunde noch sehr unklare Zielvorstellungen hat. Die Autovermietung stellt jedoch ein bestimmtes Budget zur Verfügung. </w:t>
+      </w:r>
+      <w:r>
+        <w:br/>
+      </w:r>
+      <w:r>
+        <w:rPr>
+          <w:b/>
+        </w:rPr>
+        <w:t>Vorgehensmodell</w:t>
+      </w:r>
+      <w:r>
+        <w:t>:</w:t>
+      </w:r>
+      <w:r>
+        <w:t xml:space="preserve"> Spiralmodell</w:t>
+      </w:r>
+      <w:r>
+        <w:br/>
+      </w:r>
+      <w:r>
+        <w:rPr>
+          <w:b/>
+        </w:rPr>
+        <w:t>Begründung</w:t>
+      </w:r>
+      <w:r>
+        <w:t xml:space="preserve">: </w:t>
+      </w:r>
+      <w:r>
+        <w:t>Prototypen-/Produktentstehung nach jedem Zyklus -&gt; bei Erreichen des Budgets kann jederzeit gestoppt werden</w:t>
+      </w:r>
+    </w:p>
+    <w:p>
+      <w:r>
+        <w:lastRenderedPageBreak/>
+        <w:tab/>
+        <w:t xml:space="preserve">    Phasen werden immer von neuem Durchlaufen -&gt; Zielvorstellungen könnten im Laufe der Arbeit entstehen/weiterentwickelt werden</w:t>
+      </w:r>
+    </w:p>
+    <w:p>
+      <w:r>
+        <w:tab/>
+        <w:t xml:space="preserve">    Größe des Projekts bisher unklar -&gt; Auch für große Projekte geeignet</w:t>
+      </w:r>
+    </w:p>
+    <w:p/>
+    <w:p>
+      <w:pPr>
+        <w:ind w:left="284" w:hanging="284"/>
+        <w:rPr>
+          <w:i/>
+          <w:u w:val="single"/>
+        </w:rPr>
+      </w:pPr>
+      <w:r>
+        <w:rPr>
+          <w:i/>
+          <w:u w:val="single"/>
+        </w:rPr>
+        <w:t>Fallstudie2:</w:t>
+      </w:r>
+    </w:p>
+    <w:p>
+      <w:pPr>
+        <w:ind w:left="284" w:hanging="284"/>
+      </w:pPr>
+      <w:r>
+        <w:t xml:space="preserve">Studenten sollen </w:t>
+      </w:r>
+      <w:r>
+        <w:t>in</w:t>
+      </w:r>
+      <w:r>
+        <w:t xml:space="preserve"> eine</w:t>
+      </w:r>
+      <w:r>
+        <w:t>r</w:t>
+      </w:r>
+      <w:r>
+        <w:t xml:space="preserve"> Projektarbeit eine Software für</w:t>
+      </w:r>
+      <w:r>
+        <w:t xml:space="preserve"> die Simulation einer Bank erstellen. Der</w:t>
+      </w:r>
+      <w:r>
+        <w:t xml:space="preserve"> </w:t>
+      </w:r>
+      <w:r>
+        <w:t xml:space="preserve">betreuende Professor gibt klare Anforderungen vor. Es sind keine Änderungen der Anforderungen zu erwarten. Ein vorhandener Zeitplan muss unbedingt eingehalten werden. </w:t>
+      </w:r>
+    </w:p>
+    <w:p>
+      <w:r>
+        <w:rPr>
+          <w:b/>
+        </w:rPr>
+        <w:t>Vorgehensmodell</w:t>
+      </w:r>
+      <w:r>
+        <w:t>:</w:t>
+      </w:r>
+      <w:r>
+        <w:t xml:space="preserve"> Wasserfallmodell</w:t>
+      </w:r>
+      <w:r>
+        <w:br/>
+      </w:r>
+      <w:r>
+        <w:rPr>
+          <w:b/>
+        </w:rPr>
+        <w:t>Begründung</w:t>
+      </w:r>
+      <w:r>
+        <w:t>:</w:t>
+      </w:r>
+      <w:r>
+        <w:t xml:space="preserve"> keine Änderungen der Anforderungen</w:t>
+      </w:r>
+    </w:p>
+    <w:p>
+      <w:pPr>
+        <w:ind w:firstLine="708"/>
+      </w:pPr>
+      <w:r>
+        <w:t xml:space="preserve">          Anforderungen und Zielvorgaben sind konkret formuliert</w:t>
+      </w:r>
+    </w:p>
+    <w:p>
+      <w:pPr>
+        <w:ind w:left="708"/>
+      </w:pPr>
+      <w:r>
+        <w:t xml:space="preserve">          Durch zeitlichen Rahmen (z.B. 1 Semester) kleines Projekt</w:t>
+      </w:r>
+    </w:p>
+    <w:p/>
+    <w:p>
+      <w:r>
+        <w:rPr>
+          <w:i/>
+          <w:u w:val="single"/>
+        </w:rPr>
+        <w:t>Fallstudie 3:</w:t>
+      </w:r>
+      <w:r>
+        <w:rPr>
+          <w:i/>
+          <w:u w:val="single"/>
+        </w:rPr>
+        <w:br/>
+      </w:r>
+      <w:r>
+        <w:t>Eine große Rederei benötigt eine neue Software für die Konstruktion von Kreuzfahrtschiffen. Die Konstruktionssoftware ist sehr komplex muss aus rechtlichen Gründen hohe Sicherheitsstandards erfüllen</w:t>
+      </w:r>
+      <w:r>
+        <w:t>.</w:t>
+      </w:r>
+      <w:r>
+        <w:t xml:space="preserve"> Deshalb legt die Rederei großen Wert auf die Qualitätssicherung für die Software.</w:t>
+      </w:r>
+      <w:r>
+        <w:br/>
+      </w:r>
+      <w:r>
+        <w:rPr>
+          <w:b/>
+        </w:rPr>
+        <w:t>Vorgehensmodell</w:t>
+      </w:r>
+      <w:r>
+        <w:t>:</w:t>
+      </w:r>
+      <w:r>
+        <w:t xml:space="preserve"> V-Modell</w:t>
+      </w:r>
+      <w:r>
+        <w:br/>
+      </w:r>
+      <w:r>
+        <w:rPr>
+          <w:b/>
+        </w:rPr>
+        <w:t>Begründung</w:t>
+      </w:r>
+      <w:r>
+        <w:t>:</w:t>
+      </w:r>
+      <w:r>
+        <w:t xml:space="preserve"> V-Modell für komplexe Projekte gut geeignet</w:t>
+      </w:r>
+    </w:p>
+    <w:p>
+      <w:pPr>
+        <w:ind w:left="708"/>
+      </w:pPr>
+      <w:r>
+        <w:t xml:space="preserve">         Achtet auf detaillierte Angaben (Sicherheitsstandards) und erfüllt diese</w:t>
+      </w:r>
+    </w:p>
+    <w:p>
+      <w:pPr>
+        <w:ind w:left="708"/>
+      </w:pPr>
+      <w:r>
+        <w:t xml:space="preserve">        Qualitätssicherung als wesentlicher Bestandteil</w:t>
+      </w:r>
+    </w:p>
+    <w:p/>
+    <w:p>
+      <w:r>
+        <w:rPr>
+          <w:i/>
+          <w:u w:val="single"/>
+        </w:rPr>
+        <w:t>Fallstudie4:</w:t>
+      </w:r>
+      <w:r>
+        <w:rPr>
+          <w:i/>
+          <w:u w:val="single"/>
+        </w:rPr>
+        <w:br/>
+      </w:r>
+      <w:r>
+        <w:t>Eine Firma erstellt eine Softwarelösung</w:t>
+      </w:r>
+      <w:r>
+        <w:t xml:space="preserve"> </w:t>
+      </w:r>
+      <w:r>
+        <w:t xml:space="preserve">für Steuerberater, welche verschiedene Bausteine enthält. Diese Software soll regelmäßig gewartet werden und neue Funktionalitäten sollen laufend integriert werden. </w:t>
+      </w:r>
+      <w:r>
+        <w:br/>
+      </w:r>
+      <w:r>
+        <w:rPr>
+          <w:b/>
+        </w:rPr>
+        <w:t>Vorgehensmodell</w:t>
+      </w:r>
+      <w:r>
+        <w:t>:</w:t>
+      </w:r>
+      <w:r>
+        <w:t xml:space="preserve"> Verbessertes Wasserfallmodell</w:t>
+      </w:r>
+      <w:r>
+        <w:br/>
+      </w:r>
+      <w:r>
+        <w:rPr>
+          <w:b/>
+        </w:rPr>
+        <w:t>Begründung</w:t>
+      </w:r>
+      <w:r>
+        <w:t>:</w:t>
+      </w:r>
+      <w:r>
+        <w:t xml:space="preserve"> Ausbau des Produktes in mehreren Versionen möglich</w:t>
+      </w:r>
+    </w:p>
+    <w:p>
+      <w:pPr>
+        <w:ind w:firstLine="708"/>
+      </w:pPr>
+      <w:r>
+        <w:t xml:space="preserve">          Regelmäßige Wartung und </w:t>
+      </w:r>
+      <w:proofErr w:type="spellStart"/>
+      <w:r>
+        <w:t>Pflegung</w:t>
+      </w:r>
+      <w:proofErr w:type="spellEnd"/>
+      <w:r>
+        <w:t xml:space="preserve"> durch Wiederholung</w:t>
+      </w:r>
+    </w:p>
+    <w:p>
+      <w:pPr>
+        <w:ind w:firstLine="708"/>
+      </w:pPr>
+      <w:r>
+        <w:t xml:space="preserve">          Einfacher Prozess, klarer Ablauf</w:t>
+      </w:r>
+      <w:r>
+        <w:br/>
+      </w:r>
+    </w:p>
+    <w:p/>
+    <w:p>
+      <w:pPr>
+        <w:pStyle w:val="berschrift2"/>
+        <w:numPr>
+          <w:ilvl w:val="0"/>
+          <w:numId w:val="10"/>
+        </w:numPr>
+      </w:pPr>
+      <w:r>
+        <w:t>Vorgehensmodell für Projekt „</w:t>
+      </w:r>
+      <w:proofErr w:type="spellStart"/>
+      <w:r>
+        <w:t>Cookr</w:t>
+      </w:r>
+      <w:proofErr w:type="spellEnd"/>
+      <w:r>
+        <w:t>“</w:t>
+      </w:r>
+    </w:p>
+    <w:p/>
+    <w:p>
+      <w:r>
+        <w:t>Grundsätzliche Anmerkungen:</w:t>
+      </w:r>
+    </w:p>
+    <w:p>
+      <w:r>
+        <w:t xml:space="preserve">Für die Umsetzung des Projektes ist grundsätzlich ein zeitlicher Rahmen von einem Semester festgelegt. Da das Projekt für mich persönlich ist, besteht die Wahrscheinlichkeit, dass im Laufe der Zeit weitere Anforderungen hinzukommen und das Projekt erweitert wird. </w:t>
+      </w:r>
+    </w:p>
+    <w:p>
+      <w:r>
+        <w:lastRenderedPageBreak/>
+        <w:t xml:space="preserve">Wichtig ist auch, dass ich an dem Projekt alleine arbeite. Es gibt keine weiteren Projektmitglieder. </w:t>
+      </w:r>
+    </w:p>
+    <w:p>
+      <w:r>
+        <w:t xml:space="preserve">Die ersten Ziele sind grundsätzlich klar definiert, jedoch plane ich bereits jetzt das Projekt zu erweitern und zu vergrößern. Die genauen späteren Ziele sind bisher noch unklar und daher nicht festgelegt. </w:t>
+      </w:r>
+    </w:p>
+    <w:p/>
+    <w:p>
+      <w:r>
+        <w:t>Festlegung des Vorgehensmodells:</w:t>
+      </w:r>
+    </w:p>
+    <w:p>
+      <w:r>
+        <w:t xml:space="preserve">Für mein Projekt eignet sich das Spiralmodell. </w:t>
+      </w:r>
+    </w:p>
+    <w:p>
+      <w:r>
+        <w:t xml:space="preserve">In sich wiederholenden Zyklen kann ich so Ziele und Anforderungen immer wieder festlegen. Das ist insbesondere deshalb wichtig, da ich meine Ziele bisher nur bedingt festgelegt habe. Durch die ständige Entstehung von Prototypen am Ende eines jeden Zyklus habe ich so auch die Garantie, dass ich </w:t>
+      </w:r>
+      <w:proofErr w:type="gramStart"/>
+      <w:r>
+        <w:t>einen fertigen und funktionierenden Prototypen</w:t>
+      </w:r>
+      <w:proofErr w:type="gramEnd"/>
+      <w:r>
+        <w:t xml:space="preserve"> für meine Studienarbeit habe und kann trotzdem noch weiter an dem Projekt arbeiten und neue Ziele hinzufügen. Dass beim Spiralmodell ein keine parallelen Aktivitäten berücksichtigt werden ist aufgrund der Tatsache, dass ich alleine an dem Projekt arbeite, nicht weiter von Bedeutung. Gleiches gilt für das Problem der nicht definierten Verantwortlichen. </w:t>
+      </w:r>
+    </w:p>
+    <w:p>
+      <w:r>
+        <w:t xml:space="preserve">Da ich das Projekt zu einem größeren Projekt für mein Zuhause ausweiten möchte, bietet sich auch hier wieder das Spiralmodell an, da es ebenfalls für große Projekte geeignet ist. </w:t>
+      </w:r>
+    </w:p>
+    <w:p>
+      <w:r>
+        <w:t>Das Kostenargument für jeden Zyklus fällt in meinem Fall ebenfalls weg. Bei dem Projekt handelt es sich um ein</w:t>
+      </w:r>
+      <w:r>
+        <w:t xml:space="preserve"> persönliches Ziel, für das ich keine Personalkosten oder ähnliches zahlen muss. Den möglicherweise hohen Zeitaufwand ist man bei eigenen Projekten generell gerne bereit zu zahlen. </w:t>
+      </w:r>
+    </w:p>
+    <w:p/>
+    <w:p>
+      <w:bookmarkStart w:id="0" w:name="_GoBack"/>
+      <w:bookmarkEnd w:id="0"/>
+    </w:p>
     <w:sectPr>
       <w:pgSz w:w="11906" w:h="16838"/>
       <w:pgMar w:top="1417" w:right="1417" w:bottom="1134" w:left="1417" w:header="708" w:footer="708" w:gutter="0"/>
@@ -1105,6 +2309,434 @@
     </w:lvl>
   </w:abstractNum>
   <w:abstractNum w:abstractNumId="1" w15:restartNumberingAfterBreak="0">
+    <w:nsid w:val="220725ED"/>
+    <w:multiLevelType w:val="multilevel"/>
+    <w:tmpl w:val="439287FC"/>
+    <w:lvl w:ilvl="0">
+      <w:start w:val="1"/>
+      <w:numFmt w:val="decimal"/>
+      <w:lvlText w:val="%1."/>
+      <w:lvlJc w:val="left"/>
+      <w:pPr>
+        <w:tabs>
+          <w:tab w:val="num" w:pos="720"/>
+        </w:tabs>
+        <w:ind w:left="720" w:hanging="360"/>
+      </w:pPr>
+    </w:lvl>
+    <w:lvl w:ilvl="1" w:tentative="1">
+      <w:start w:val="1"/>
+      <w:numFmt w:val="decimal"/>
+      <w:lvlText w:val="%2."/>
+      <w:lvlJc w:val="left"/>
+      <w:pPr>
+        <w:tabs>
+          <w:tab w:val="num" w:pos="1440"/>
+        </w:tabs>
+        <w:ind w:left="1440" w:hanging="360"/>
+      </w:pPr>
+    </w:lvl>
+    <w:lvl w:ilvl="2" w:tentative="1">
+      <w:start w:val="1"/>
+      <w:numFmt w:val="decimal"/>
+      <w:lvlText w:val="%3."/>
+      <w:lvlJc w:val="left"/>
+      <w:pPr>
+        <w:tabs>
+          <w:tab w:val="num" w:pos="2160"/>
+        </w:tabs>
+        <w:ind w:left="2160" w:hanging="360"/>
+      </w:pPr>
+    </w:lvl>
+    <w:lvl w:ilvl="3" w:tentative="1">
+      <w:start w:val="1"/>
+      <w:numFmt w:val="decimal"/>
+      <w:lvlText w:val="%4."/>
+      <w:lvlJc w:val="left"/>
+      <w:pPr>
+        <w:tabs>
+          <w:tab w:val="num" w:pos="2880"/>
+        </w:tabs>
+        <w:ind w:left="2880" w:hanging="360"/>
+      </w:pPr>
+    </w:lvl>
+    <w:lvl w:ilvl="4" w:tentative="1">
+      <w:start w:val="1"/>
+      <w:numFmt w:val="decimal"/>
+      <w:lvlText w:val="%5."/>
+      <w:lvlJc w:val="left"/>
+      <w:pPr>
+        <w:tabs>
+          <w:tab w:val="num" w:pos="3600"/>
+        </w:tabs>
+        <w:ind w:left="3600" w:hanging="360"/>
+      </w:pPr>
+    </w:lvl>
+    <w:lvl w:ilvl="5" w:tentative="1">
+      <w:start w:val="1"/>
+      <w:numFmt w:val="decimal"/>
+      <w:lvlText w:val="%6."/>
+      <w:lvlJc w:val="left"/>
+      <w:pPr>
+        <w:tabs>
+          <w:tab w:val="num" w:pos="4320"/>
+        </w:tabs>
+        <w:ind w:left="4320" w:hanging="360"/>
+      </w:pPr>
+    </w:lvl>
+    <w:lvl w:ilvl="6" w:tentative="1">
+      <w:start w:val="1"/>
+      <w:numFmt w:val="decimal"/>
+      <w:lvlText w:val="%7."/>
+      <w:lvlJc w:val="left"/>
+      <w:pPr>
+        <w:tabs>
+          <w:tab w:val="num" w:pos="5040"/>
+        </w:tabs>
+        <w:ind w:left="5040" w:hanging="360"/>
+      </w:pPr>
+    </w:lvl>
+    <w:lvl w:ilvl="7" w:tentative="1">
+      <w:start w:val="1"/>
+      <w:numFmt w:val="decimal"/>
+      <w:lvlText w:val="%8."/>
+      <w:lvlJc w:val="left"/>
+      <w:pPr>
+        <w:tabs>
+          <w:tab w:val="num" w:pos="5760"/>
+        </w:tabs>
+        <w:ind w:left="5760" w:hanging="360"/>
+      </w:pPr>
+    </w:lvl>
+    <w:lvl w:ilvl="8" w:tentative="1">
+      <w:start w:val="1"/>
+      <w:numFmt w:val="decimal"/>
+      <w:lvlText w:val="%9."/>
+      <w:lvlJc w:val="left"/>
+      <w:pPr>
+        <w:tabs>
+          <w:tab w:val="num" w:pos="6480"/>
+        </w:tabs>
+        <w:ind w:left="6480" w:hanging="360"/>
+      </w:pPr>
+    </w:lvl>
+  </w:abstractNum>
+  <w:abstractNum w:abstractNumId="2" w15:restartNumberingAfterBreak="0">
+    <w:nsid w:val="383A3FB1"/>
+    <w:multiLevelType w:val="multilevel"/>
+    <w:tmpl w:val="439287FC"/>
+    <w:lvl w:ilvl="0">
+      <w:start w:val="1"/>
+      <w:numFmt w:val="decimal"/>
+      <w:lvlText w:val="%1."/>
+      <w:lvlJc w:val="left"/>
+      <w:pPr>
+        <w:tabs>
+          <w:tab w:val="num" w:pos="720"/>
+        </w:tabs>
+        <w:ind w:left="720" w:hanging="360"/>
+      </w:pPr>
+    </w:lvl>
+    <w:lvl w:ilvl="1" w:tentative="1">
+      <w:start w:val="1"/>
+      <w:numFmt w:val="decimal"/>
+      <w:lvlText w:val="%2."/>
+      <w:lvlJc w:val="left"/>
+      <w:pPr>
+        <w:tabs>
+          <w:tab w:val="num" w:pos="1440"/>
+        </w:tabs>
+        <w:ind w:left="1440" w:hanging="360"/>
+      </w:pPr>
+    </w:lvl>
+    <w:lvl w:ilvl="2" w:tentative="1">
+      <w:start w:val="1"/>
+      <w:numFmt w:val="decimal"/>
+      <w:lvlText w:val="%3."/>
+      <w:lvlJc w:val="left"/>
+      <w:pPr>
+        <w:tabs>
+          <w:tab w:val="num" w:pos="2160"/>
+        </w:tabs>
+        <w:ind w:left="2160" w:hanging="360"/>
+      </w:pPr>
+    </w:lvl>
+    <w:lvl w:ilvl="3" w:tentative="1">
+      <w:start w:val="1"/>
+      <w:numFmt w:val="decimal"/>
+      <w:lvlText w:val="%4."/>
+      <w:lvlJc w:val="left"/>
+      <w:pPr>
+        <w:tabs>
+          <w:tab w:val="num" w:pos="2880"/>
+        </w:tabs>
+        <w:ind w:left="2880" w:hanging="360"/>
+      </w:pPr>
+    </w:lvl>
+    <w:lvl w:ilvl="4" w:tentative="1">
+      <w:start w:val="1"/>
+      <w:numFmt w:val="decimal"/>
+      <w:lvlText w:val="%5."/>
+      <w:lvlJc w:val="left"/>
+      <w:pPr>
+        <w:tabs>
+          <w:tab w:val="num" w:pos="3600"/>
+        </w:tabs>
+        <w:ind w:left="3600" w:hanging="360"/>
+      </w:pPr>
+    </w:lvl>
+    <w:lvl w:ilvl="5" w:tentative="1">
+      <w:start w:val="1"/>
+      <w:numFmt w:val="decimal"/>
+      <w:lvlText w:val="%6."/>
+      <w:lvlJc w:val="left"/>
+      <w:pPr>
+        <w:tabs>
+          <w:tab w:val="num" w:pos="4320"/>
+        </w:tabs>
+        <w:ind w:left="4320" w:hanging="360"/>
+      </w:pPr>
+    </w:lvl>
+    <w:lvl w:ilvl="6" w:tentative="1">
+      <w:start w:val="1"/>
+      <w:numFmt w:val="decimal"/>
+      <w:lvlText w:val="%7."/>
+      <w:lvlJc w:val="left"/>
+      <w:pPr>
+        <w:tabs>
+          <w:tab w:val="num" w:pos="5040"/>
+        </w:tabs>
+        <w:ind w:left="5040" w:hanging="360"/>
+      </w:pPr>
+    </w:lvl>
+    <w:lvl w:ilvl="7" w:tentative="1">
+      <w:start w:val="1"/>
+      <w:numFmt w:val="decimal"/>
+      <w:lvlText w:val="%8."/>
+      <w:lvlJc w:val="left"/>
+      <w:pPr>
+        <w:tabs>
+          <w:tab w:val="num" w:pos="5760"/>
+        </w:tabs>
+        <w:ind w:left="5760" w:hanging="360"/>
+      </w:pPr>
+    </w:lvl>
+    <w:lvl w:ilvl="8" w:tentative="1">
+      <w:start w:val="1"/>
+      <w:numFmt w:val="decimal"/>
+      <w:lvlText w:val="%9."/>
+      <w:lvlJc w:val="left"/>
+      <w:pPr>
+        <w:tabs>
+          <w:tab w:val="num" w:pos="6480"/>
+        </w:tabs>
+        <w:ind w:left="6480" w:hanging="360"/>
+      </w:pPr>
+    </w:lvl>
+  </w:abstractNum>
+  <w:abstractNum w:abstractNumId="3" w15:restartNumberingAfterBreak="0">
+    <w:nsid w:val="3D897003"/>
+    <w:multiLevelType w:val="hybridMultilevel"/>
+    <w:tmpl w:val="713A583E"/>
+    <w:lvl w:ilvl="0" w:tplc="04070017">
+      <w:start w:val="1"/>
+      <w:numFmt w:val="lowerLetter"/>
+      <w:lvlText w:val="%1)"/>
+      <w:lvlJc w:val="left"/>
+      <w:pPr>
+        <w:ind w:left="720" w:hanging="360"/>
+      </w:pPr>
+      <w:rPr>
+        <w:rFonts w:hint="default"/>
+      </w:rPr>
+    </w:lvl>
+    <w:lvl w:ilvl="1" w:tplc="04070019" w:tentative="1">
+      <w:start w:val="1"/>
+      <w:numFmt w:val="lowerLetter"/>
+      <w:lvlText w:val="%2."/>
+      <w:lvlJc w:val="left"/>
+      <w:pPr>
+        <w:ind w:left="1440" w:hanging="360"/>
+      </w:pPr>
+    </w:lvl>
+    <w:lvl w:ilvl="2" w:tplc="0407001B" w:tentative="1">
+      <w:start w:val="1"/>
+      <w:numFmt w:val="lowerRoman"/>
+      <w:lvlText w:val="%3."/>
+      <w:lvlJc w:val="right"/>
+      <w:pPr>
+        <w:ind w:left="2160" w:hanging="180"/>
+      </w:pPr>
+    </w:lvl>
+    <w:lvl w:ilvl="3" w:tplc="0407000F" w:tentative="1">
+      <w:start w:val="1"/>
+      <w:numFmt w:val="decimal"/>
+      <w:lvlText w:val="%4."/>
+      <w:lvlJc w:val="left"/>
+      <w:pPr>
+        <w:ind w:left="2880" w:hanging="360"/>
+      </w:pPr>
+    </w:lvl>
+    <w:lvl w:ilvl="4" w:tplc="04070019" w:tentative="1">
+      <w:start w:val="1"/>
+      <w:numFmt w:val="lowerLetter"/>
+      <w:lvlText w:val="%5."/>
+      <w:lvlJc w:val="left"/>
+      <w:pPr>
+        <w:ind w:left="3600" w:hanging="360"/>
+      </w:pPr>
+    </w:lvl>
+    <w:lvl w:ilvl="5" w:tplc="0407001B" w:tentative="1">
+      <w:start w:val="1"/>
+      <w:numFmt w:val="lowerRoman"/>
+      <w:lvlText w:val="%6."/>
+      <w:lvlJc w:val="right"/>
+      <w:pPr>
+        <w:ind w:left="4320" w:hanging="180"/>
+      </w:pPr>
+    </w:lvl>
+    <w:lvl w:ilvl="6" w:tplc="0407000F" w:tentative="1">
+      <w:start w:val="1"/>
+      <w:numFmt w:val="decimal"/>
+      <w:lvlText w:val="%7."/>
+      <w:lvlJc w:val="left"/>
+      <w:pPr>
+        <w:ind w:left="5040" w:hanging="360"/>
+      </w:pPr>
+    </w:lvl>
+    <w:lvl w:ilvl="7" w:tplc="04070019" w:tentative="1">
+      <w:start w:val="1"/>
+      <w:numFmt w:val="lowerLetter"/>
+      <w:lvlText w:val="%8."/>
+      <w:lvlJc w:val="left"/>
+      <w:pPr>
+        <w:ind w:left="5760" w:hanging="360"/>
+      </w:pPr>
+    </w:lvl>
+    <w:lvl w:ilvl="8" w:tplc="0407001B" w:tentative="1">
+      <w:start w:val="1"/>
+      <w:numFmt w:val="lowerRoman"/>
+      <w:lvlText w:val="%9."/>
+      <w:lvlJc w:val="right"/>
+      <w:pPr>
+        <w:ind w:left="6480" w:hanging="180"/>
+      </w:pPr>
+    </w:lvl>
+  </w:abstractNum>
+  <w:abstractNum w:abstractNumId="4" w15:restartNumberingAfterBreak="0">
+    <w:nsid w:val="3E1036DD"/>
+    <w:multiLevelType w:val="multilevel"/>
+    <w:tmpl w:val="F61C3774"/>
+    <w:lvl w:ilvl="0">
+      <w:start w:val="1"/>
+      <w:numFmt w:val="decimal"/>
+      <w:lvlText w:val="%1."/>
+      <w:lvlJc w:val="left"/>
+      <w:pPr>
+        <w:tabs>
+          <w:tab w:val="num" w:pos="720"/>
+        </w:tabs>
+        <w:ind w:left="720" w:hanging="360"/>
+      </w:pPr>
+    </w:lvl>
+    <w:lvl w:ilvl="1" w:tentative="1">
+      <w:start w:val="1"/>
+      <w:numFmt w:val="decimal"/>
+      <w:lvlText w:val="%2."/>
+      <w:lvlJc w:val="left"/>
+      <w:pPr>
+        <w:tabs>
+          <w:tab w:val="num" w:pos="1440"/>
+        </w:tabs>
+        <w:ind w:left="1440" w:hanging="360"/>
+      </w:pPr>
+    </w:lvl>
+    <w:lvl w:ilvl="2" w:tentative="1">
+      <w:start w:val="1"/>
+      <w:numFmt w:val="decimal"/>
+      <w:lvlText w:val="%3."/>
+      <w:lvlJc w:val="left"/>
+      <w:pPr>
+        <w:tabs>
+          <w:tab w:val="num" w:pos="2160"/>
+        </w:tabs>
+        <w:ind w:left="2160" w:hanging="360"/>
+      </w:pPr>
+    </w:lvl>
+    <w:lvl w:ilvl="3" w:tentative="1">
+      <w:start w:val="1"/>
+      <w:numFmt w:val="decimal"/>
+      <w:lvlText w:val="%4."/>
+      <w:lvlJc w:val="left"/>
+      <w:pPr>
+        <w:tabs>
+          <w:tab w:val="num" w:pos="2880"/>
+        </w:tabs>
+        <w:ind w:left="2880" w:hanging="360"/>
+      </w:pPr>
+    </w:lvl>
+    <w:lvl w:ilvl="4" w:tentative="1">
+      <w:start w:val="1"/>
+      <w:numFmt w:val="decimal"/>
+      <w:lvlText w:val="%5."/>
+      <w:lvlJc w:val="left"/>
+      <w:pPr>
+        <w:tabs>
+          <w:tab w:val="num" w:pos="3600"/>
+        </w:tabs>
+        <w:ind w:left="3600" w:hanging="360"/>
+      </w:pPr>
+    </w:lvl>
+    <w:lvl w:ilvl="5" w:tentative="1">
+      <w:start w:val="1"/>
+      <w:numFmt w:val="decimal"/>
+      <w:lvlText w:val="%6."/>
+      <w:lvlJc w:val="left"/>
+      <w:pPr>
+        <w:tabs>
+          <w:tab w:val="num" w:pos="4320"/>
+        </w:tabs>
+        <w:ind w:left="4320" w:hanging="360"/>
+      </w:pPr>
+    </w:lvl>
+    <w:lvl w:ilvl="6" w:tentative="1">
+      <w:start w:val="1"/>
+      <w:numFmt w:val="decimal"/>
+      <w:lvlText w:val="%7."/>
+      <w:lvlJc w:val="left"/>
+      <w:pPr>
+        <w:tabs>
+          <w:tab w:val="num" w:pos="5040"/>
+        </w:tabs>
+        <w:ind w:left="5040" w:hanging="360"/>
+      </w:pPr>
+    </w:lvl>
+    <w:lvl w:ilvl="7" w:tentative="1">
+      <w:start w:val="1"/>
+      <w:numFmt w:val="decimal"/>
+      <w:lvlText w:val="%8."/>
+      <w:lvlJc w:val="left"/>
+      <w:pPr>
+        <w:tabs>
+          <w:tab w:val="num" w:pos="5760"/>
+        </w:tabs>
+        <w:ind w:left="5760" w:hanging="360"/>
+      </w:pPr>
+    </w:lvl>
+    <w:lvl w:ilvl="8" w:tentative="1">
+      <w:start w:val="1"/>
+      <w:numFmt w:val="decimal"/>
+      <w:lvlText w:val="%9."/>
+      <w:lvlJc w:val="left"/>
+      <w:pPr>
+        <w:tabs>
+          <w:tab w:val="num" w:pos="6480"/>
+        </w:tabs>
+        <w:ind w:left="6480" w:hanging="360"/>
+      </w:pPr>
+    </w:lvl>
+  </w:abstractNum>
+  <w:abstractNum w:abstractNumId="5" w15:restartNumberingAfterBreak="0">
     <w:nsid w:val="43124230"/>
     <w:multiLevelType w:val="hybridMultilevel"/>
     <w:tmpl w:val="4D7A957E"/>
@@ -1193,7 +2825,233 @@
       </w:pPr>
     </w:lvl>
   </w:abstractNum>
-  <w:abstractNum w:abstractNumId="2" w15:restartNumberingAfterBreak="0">
+  <w:abstractNum w:abstractNumId="6" w15:restartNumberingAfterBreak="0">
+    <w:nsid w:val="4D237980"/>
+    <w:multiLevelType w:val="multilevel"/>
+    <w:tmpl w:val="D3C4AB0E"/>
+    <w:lvl w:ilvl="0">
+      <w:start w:val="1"/>
+      <w:numFmt w:val="decimal"/>
+      <w:lvlText w:val="%1."/>
+      <w:lvlJc w:val="left"/>
+      <w:pPr>
+        <w:tabs>
+          <w:tab w:val="num" w:pos="720"/>
+        </w:tabs>
+        <w:ind w:left="720" w:hanging="360"/>
+      </w:pPr>
+    </w:lvl>
+    <w:lvl w:ilvl="1" w:tentative="1">
+      <w:start w:val="1"/>
+      <w:numFmt w:val="decimal"/>
+      <w:lvlText w:val="%2."/>
+      <w:lvlJc w:val="left"/>
+      <w:pPr>
+        <w:tabs>
+          <w:tab w:val="num" w:pos="1440"/>
+        </w:tabs>
+        <w:ind w:left="1440" w:hanging="360"/>
+      </w:pPr>
+    </w:lvl>
+    <w:lvl w:ilvl="2" w:tentative="1">
+      <w:start w:val="1"/>
+      <w:numFmt w:val="decimal"/>
+      <w:lvlText w:val="%3."/>
+      <w:lvlJc w:val="left"/>
+      <w:pPr>
+        <w:tabs>
+          <w:tab w:val="num" w:pos="2160"/>
+        </w:tabs>
+        <w:ind w:left="2160" w:hanging="360"/>
+      </w:pPr>
+    </w:lvl>
+    <w:lvl w:ilvl="3" w:tentative="1">
+      <w:start w:val="1"/>
+      <w:numFmt w:val="decimal"/>
+      <w:lvlText w:val="%4."/>
+      <w:lvlJc w:val="left"/>
+      <w:pPr>
+        <w:tabs>
+          <w:tab w:val="num" w:pos="2880"/>
+        </w:tabs>
+        <w:ind w:left="2880" w:hanging="360"/>
+      </w:pPr>
+    </w:lvl>
+    <w:lvl w:ilvl="4" w:tentative="1">
+      <w:start w:val="1"/>
+      <w:numFmt w:val="decimal"/>
+      <w:lvlText w:val="%5."/>
+      <w:lvlJc w:val="left"/>
+      <w:pPr>
+        <w:tabs>
+          <w:tab w:val="num" w:pos="3600"/>
+        </w:tabs>
+        <w:ind w:left="3600" w:hanging="360"/>
+      </w:pPr>
+    </w:lvl>
+    <w:lvl w:ilvl="5" w:tentative="1">
+      <w:start w:val="1"/>
+      <w:numFmt w:val="decimal"/>
+      <w:lvlText w:val="%6."/>
+      <w:lvlJc w:val="left"/>
+      <w:pPr>
+        <w:tabs>
+          <w:tab w:val="num" w:pos="4320"/>
+        </w:tabs>
+        <w:ind w:left="4320" w:hanging="360"/>
+      </w:pPr>
+    </w:lvl>
+    <w:lvl w:ilvl="6" w:tentative="1">
+      <w:start w:val="1"/>
+      <w:numFmt w:val="decimal"/>
+      <w:lvlText w:val="%7."/>
+      <w:lvlJc w:val="left"/>
+      <w:pPr>
+        <w:tabs>
+          <w:tab w:val="num" w:pos="5040"/>
+        </w:tabs>
+        <w:ind w:left="5040" w:hanging="360"/>
+      </w:pPr>
+    </w:lvl>
+    <w:lvl w:ilvl="7" w:tentative="1">
+      <w:start w:val="1"/>
+      <w:numFmt w:val="decimal"/>
+      <w:lvlText w:val="%8."/>
+      <w:lvlJc w:val="left"/>
+      <w:pPr>
+        <w:tabs>
+          <w:tab w:val="num" w:pos="5760"/>
+        </w:tabs>
+        <w:ind w:left="5760" w:hanging="360"/>
+      </w:pPr>
+    </w:lvl>
+    <w:lvl w:ilvl="8" w:tentative="1">
+      <w:start w:val="1"/>
+      <w:numFmt w:val="decimal"/>
+      <w:lvlText w:val="%9."/>
+      <w:lvlJc w:val="left"/>
+      <w:pPr>
+        <w:tabs>
+          <w:tab w:val="num" w:pos="6480"/>
+        </w:tabs>
+        <w:ind w:left="6480" w:hanging="360"/>
+      </w:pPr>
+    </w:lvl>
+  </w:abstractNum>
+  <w:abstractNum w:abstractNumId="7" w15:restartNumberingAfterBreak="0">
+    <w:nsid w:val="4DEB65C7"/>
+    <w:multiLevelType w:val="multilevel"/>
+    <w:tmpl w:val="ADCCF9A8"/>
+    <w:lvl w:ilvl="0">
+      <w:start w:val="1"/>
+      <w:numFmt w:val="decimal"/>
+      <w:lvlText w:val="%1."/>
+      <w:lvlJc w:val="left"/>
+      <w:pPr>
+        <w:tabs>
+          <w:tab w:val="num" w:pos="720"/>
+        </w:tabs>
+        <w:ind w:left="720" w:hanging="360"/>
+      </w:pPr>
+    </w:lvl>
+    <w:lvl w:ilvl="1">
+      <w:start w:val="1"/>
+      <w:numFmt w:val="decimal"/>
+      <w:lvlText w:val="%2."/>
+      <w:lvlJc w:val="left"/>
+      <w:pPr>
+        <w:tabs>
+          <w:tab w:val="num" w:pos="1440"/>
+        </w:tabs>
+        <w:ind w:left="1440" w:hanging="360"/>
+      </w:pPr>
+    </w:lvl>
+    <w:lvl w:ilvl="2" w:tentative="1">
+      <w:start w:val="1"/>
+      <w:numFmt w:val="decimal"/>
+      <w:lvlText w:val="%3."/>
+      <w:lvlJc w:val="left"/>
+      <w:pPr>
+        <w:tabs>
+          <w:tab w:val="num" w:pos="2160"/>
+        </w:tabs>
+        <w:ind w:left="2160" w:hanging="360"/>
+      </w:pPr>
+    </w:lvl>
+    <w:lvl w:ilvl="3" w:tentative="1">
+      <w:start w:val="1"/>
+      <w:numFmt w:val="decimal"/>
+      <w:lvlText w:val="%4."/>
+      <w:lvlJc w:val="left"/>
+      <w:pPr>
+        <w:tabs>
+          <w:tab w:val="num" w:pos="2880"/>
+        </w:tabs>
+        <w:ind w:left="2880" w:hanging="360"/>
+      </w:pPr>
+    </w:lvl>
+    <w:lvl w:ilvl="4" w:tentative="1">
+      <w:start w:val="1"/>
+      <w:numFmt w:val="decimal"/>
+      <w:lvlText w:val="%5."/>
+      <w:lvlJc w:val="left"/>
+      <w:pPr>
+        <w:tabs>
+          <w:tab w:val="num" w:pos="3600"/>
+        </w:tabs>
+        <w:ind w:left="3600" w:hanging="360"/>
+      </w:pPr>
+    </w:lvl>
+    <w:lvl w:ilvl="5" w:tentative="1">
+      <w:start w:val="1"/>
+      <w:numFmt w:val="decimal"/>
+      <w:lvlText w:val="%6."/>
+      <w:lvlJc w:val="left"/>
+      <w:pPr>
+        <w:tabs>
+          <w:tab w:val="num" w:pos="4320"/>
+        </w:tabs>
+        <w:ind w:left="4320" w:hanging="360"/>
+      </w:pPr>
+    </w:lvl>
+    <w:lvl w:ilvl="6" w:tentative="1">
+      <w:start w:val="1"/>
+      <w:numFmt w:val="decimal"/>
+      <w:lvlText w:val="%7."/>
+      <w:lvlJc w:val="left"/>
+      <w:pPr>
+        <w:tabs>
+          <w:tab w:val="num" w:pos="5040"/>
+        </w:tabs>
+        <w:ind w:left="5040" w:hanging="360"/>
+      </w:pPr>
+    </w:lvl>
+    <w:lvl w:ilvl="7" w:tentative="1">
+      <w:start w:val="1"/>
+      <w:numFmt w:val="decimal"/>
+      <w:lvlText w:val="%8."/>
+      <w:lvlJc w:val="left"/>
+      <w:pPr>
+        <w:tabs>
+          <w:tab w:val="num" w:pos="5760"/>
+        </w:tabs>
+        <w:ind w:left="5760" w:hanging="360"/>
+      </w:pPr>
+    </w:lvl>
+    <w:lvl w:ilvl="8" w:tentative="1">
+      <w:start w:val="1"/>
+      <w:numFmt w:val="decimal"/>
+      <w:lvlText w:val="%9."/>
+      <w:lvlJc w:val="left"/>
+      <w:pPr>
+        <w:tabs>
+          <w:tab w:val="num" w:pos="6480"/>
+        </w:tabs>
+        <w:ind w:left="6480" w:hanging="360"/>
+      </w:pPr>
+    </w:lvl>
+  </w:abstractNum>
+  <w:abstractNum w:abstractNumId="8" w15:restartNumberingAfterBreak="0">
     <w:nsid w:val="70441DE8"/>
     <w:multiLevelType w:val="hybridMultilevel"/>
     <w:tmpl w:val="56544216"/>
@@ -1282,14 +3140,124 @@
       </w:pPr>
     </w:lvl>
   </w:abstractNum>
+  <w:abstractNum w:abstractNumId="9" w15:restartNumberingAfterBreak="0">
+    <w:nsid w:val="7B6D539A"/>
+    <w:multiLevelType w:val="hybridMultilevel"/>
+    <w:tmpl w:val="4B78B2DE"/>
+    <w:lvl w:ilvl="0" w:tplc="04070017">
+      <w:start w:val="1"/>
+      <w:numFmt w:val="lowerLetter"/>
+      <w:lvlText w:val="%1)"/>
+      <w:lvlJc w:val="left"/>
+      <w:pPr>
+        <w:ind w:left="720" w:hanging="360"/>
+      </w:pPr>
+      <w:rPr>
+        <w:rFonts w:hint="default"/>
+      </w:rPr>
+    </w:lvl>
+    <w:lvl w:ilvl="1" w:tplc="04070019" w:tentative="1">
+      <w:start w:val="1"/>
+      <w:numFmt w:val="lowerLetter"/>
+      <w:lvlText w:val="%2."/>
+      <w:lvlJc w:val="left"/>
+      <w:pPr>
+        <w:ind w:left="1440" w:hanging="360"/>
+      </w:pPr>
+    </w:lvl>
+    <w:lvl w:ilvl="2" w:tplc="0407001B" w:tentative="1">
+      <w:start w:val="1"/>
+      <w:numFmt w:val="lowerRoman"/>
+      <w:lvlText w:val="%3."/>
+      <w:lvlJc w:val="right"/>
+      <w:pPr>
+        <w:ind w:left="2160" w:hanging="180"/>
+      </w:pPr>
+    </w:lvl>
+    <w:lvl w:ilvl="3" w:tplc="0407000F" w:tentative="1">
+      <w:start w:val="1"/>
+      <w:numFmt w:val="decimal"/>
+      <w:lvlText w:val="%4."/>
+      <w:lvlJc w:val="left"/>
+      <w:pPr>
+        <w:ind w:left="2880" w:hanging="360"/>
+      </w:pPr>
+    </w:lvl>
+    <w:lvl w:ilvl="4" w:tplc="04070019" w:tentative="1">
+      <w:start w:val="1"/>
+      <w:numFmt w:val="lowerLetter"/>
+      <w:lvlText w:val="%5."/>
+      <w:lvlJc w:val="left"/>
+      <w:pPr>
+        <w:ind w:left="3600" w:hanging="360"/>
+      </w:pPr>
+    </w:lvl>
+    <w:lvl w:ilvl="5" w:tplc="0407001B" w:tentative="1">
+      <w:start w:val="1"/>
+      <w:numFmt w:val="lowerRoman"/>
+      <w:lvlText w:val="%6."/>
+      <w:lvlJc w:val="right"/>
+      <w:pPr>
+        <w:ind w:left="4320" w:hanging="180"/>
+      </w:pPr>
+    </w:lvl>
+    <w:lvl w:ilvl="6" w:tplc="0407000F" w:tentative="1">
+      <w:start w:val="1"/>
+      <w:numFmt w:val="decimal"/>
+      <w:lvlText w:val="%7."/>
+      <w:lvlJc w:val="left"/>
+      <w:pPr>
+        <w:ind w:left="5040" w:hanging="360"/>
+      </w:pPr>
+    </w:lvl>
+    <w:lvl w:ilvl="7" w:tplc="04070019" w:tentative="1">
+      <w:start w:val="1"/>
+      <w:numFmt w:val="lowerLetter"/>
+      <w:lvlText w:val="%8."/>
+      <w:lvlJc w:val="left"/>
+      <w:pPr>
+        <w:ind w:left="5760" w:hanging="360"/>
+      </w:pPr>
+    </w:lvl>
+    <w:lvl w:ilvl="8" w:tplc="0407001B" w:tentative="1">
+      <w:start w:val="1"/>
+      <w:numFmt w:val="lowerRoman"/>
+      <w:lvlText w:val="%9."/>
+      <w:lvlJc w:val="right"/>
+      <w:pPr>
+        <w:ind w:left="6480" w:hanging="180"/>
+      </w:pPr>
+    </w:lvl>
+  </w:abstractNum>
   <w:num w:numId="1">
-    <w:abstractNumId w:val="1"/>
+    <w:abstractNumId w:val="5"/>
   </w:num>
   <w:num w:numId="2">
     <w:abstractNumId w:val="0"/>
   </w:num>
   <w:num w:numId="3">
+    <w:abstractNumId w:val="8"/>
+  </w:num>
+  <w:num w:numId="4">
+    <w:abstractNumId w:val="9"/>
+  </w:num>
+  <w:num w:numId="5">
+    <w:abstractNumId w:val="6"/>
+  </w:num>
+  <w:num w:numId="6">
+    <w:abstractNumId w:val="4"/>
+  </w:num>
+  <w:num w:numId="7">
+    <w:abstractNumId w:val="7"/>
+  </w:num>
+  <w:num w:numId="8">
+    <w:abstractNumId w:val="1"/>
+  </w:num>
+  <w:num w:numId="9">
     <w:abstractNumId w:val="2"/>
+  </w:num>
+  <w:num w:numId="10">
+    <w:abstractNumId w:val="3"/>
   </w:num>
 </w:numbering>
 </file>
@@ -1713,6 +3681,28 @@
       <w:szCs w:val="32"/>
     </w:rPr>
   </w:style>
+  <w:style w:type="paragraph" w:styleId="berschrift2">
+    <w:name w:val="heading 2"/>
+    <w:basedOn w:val="Standard"/>
+    <w:next w:val="Standard"/>
+    <w:link w:val="berschrift2Zchn"/>
+    <w:uiPriority w:val="9"/>
+    <w:unhideWhenUsed/>
+    <w:qFormat/>
+    <w:rsid w:val="00F001FC"/>
+    <w:pPr>
+      <w:keepNext/>
+      <w:keepLines/>
+      <w:spacing w:before="40" w:after="0"/>
+      <w:outlineLvl w:val="1"/>
+    </w:pPr>
+    <w:rPr>
+      <w:rFonts w:asciiTheme="majorHAnsi" w:eastAsiaTheme="majorEastAsia" w:hAnsiTheme="majorHAnsi" w:cstheme="majorBidi"/>
+      <w:color w:val="2F5496" w:themeColor="accent1" w:themeShade="BF"/>
+      <w:sz w:val="26"/>
+      <w:szCs w:val="26"/>
+    </w:rPr>
+  </w:style>
   <w:style w:type="character" w:default="1" w:styleId="Absatz-Standardschriftart">
     <w:name w:val="Default Paragraph Font"/>
     <w:uiPriority w:val="1"/>
@@ -1805,6 +3795,110 @@
         <w:insideV w:val="single" w:sz="4" w:space="0" w:color="auto"/>
       </w:tblBorders>
     </w:tblPr>
+  </w:style>
+  <w:style w:type="character" w:customStyle="1" w:styleId="berschrift2Zchn">
+    <w:name w:val="Überschrift 2 Zchn"/>
+    <w:basedOn w:val="Absatz-Standardschriftart"/>
+    <w:link w:val="berschrift2"/>
+    <w:uiPriority w:val="9"/>
+    <w:rsid w:val="00F001FC"/>
+    <w:rPr>
+      <w:rFonts w:asciiTheme="majorHAnsi" w:eastAsiaTheme="majorEastAsia" w:hAnsiTheme="majorHAnsi" w:cstheme="majorBidi"/>
+      <w:color w:val="2F5496" w:themeColor="accent1" w:themeShade="BF"/>
+      <w:sz w:val="26"/>
+      <w:szCs w:val="26"/>
+    </w:rPr>
+  </w:style>
+  <w:style w:type="table" w:styleId="EinfacheTabelle1">
+    <w:name w:val="Plain Table 1"/>
+    <w:basedOn w:val="NormaleTabelle"/>
+    <w:uiPriority w:val="41"/>
+    <w:rsid w:val="00F001FC"/>
+    <w:pPr>
+      <w:spacing w:after="0" w:line="240" w:lineRule="auto"/>
+    </w:pPr>
+    <w:tblPr>
+      <w:tblStyleRowBandSize w:val="1"/>
+      <w:tblStyleColBandSize w:val="1"/>
+      <w:tblBorders>
+        <w:top w:val="single" w:sz="4" w:space="0" w:color="BFBFBF" w:themeColor="background1" w:themeShade="BF"/>
+        <w:left w:val="single" w:sz="4" w:space="0" w:color="BFBFBF" w:themeColor="background1" w:themeShade="BF"/>
+        <w:bottom w:val="single" w:sz="4" w:space="0" w:color="BFBFBF" w:themeColor="background1" w:themeShade="BF"/>
+        <w:right w:val="single" w:sz="4" w:space="0" w:color="BFBFBF" w:themeColor="background1" w:themeShade="BF"/>
+        <w:insideH w:val="single" w:sz="4" w:space="0" w:color="BFBFBF" w:themeColor="background1" w:themeShade="BF"/>
+        <w:insideV w:val="single" w:sz="4" w:space="0" w:color="BFBFBF" w:themeColor="background1" w:themeShade="BF"/>
+      </w:tblBorders>
+    </w:tblPr>
+    <w:tblStylePr w:type="firstRow">
+      <w:rPr>
+        <w:b/>
+        <w:bCs/>
+      </w:rPr>
+    </w:tblStylePr>
+    <w:tblStylePr w:type="lastRow">
+      <w:rPr>
+        <w:b/>
+        <w:bCs/>
+      </w:rPr>
+      <w:tblPr/>
+      <w:tcPr>
+        <w:tcBorders>
+          <w:top w:val="double" w:sz="4" w:space="0" w:color="BFBFBF" w:themeColor="background1" w:themeShade="BF"/>
+        </w:tcBorders>
+      </w:tcPr>
+    </w:tblStylePr>
+    <w:tblStylePr w:type="firstCol">
+      <w:rPr>
+        <w:b/>
+        <w:bCs/>
+      </w:rPr>
+    </w:tblStylePr>
+    <w:tblStylePr w:type="lastCol">
+      <w:rPr>
+        <w:b/>
+        <w:bCs/>
+      </w:rPr>
+    </w:tblStylePr>
+    <w:tblStylePr w:type="band1Vert">
+      <w:tblPr/>
+      <w:tcPr>
+        <w:shd w:val="clear" w:color="auto" w:fill="F2F2F2" w:themeFill="background1" w:themeFillShade="F2"/>
+      </w:tcPr>
+    </w:tblStylePr>
+    <w:tblStylePr w:type="band1Horz">
+      <w:tblPr/>
+      <w:tcPr>
+        <w:shd w:val="clear" w:color="auto" w:fill="F2F2F2" w:themeFill="background1" w:themeFillShade="F2"/>
+      </w:tcPr>
+    </w:tblStylePr>
+  </w:style>
+  <w:style w:type="character" w:customStyle="1" w:styleId="preprocessor2">
+    <w:name w:val="preprocessor2"/>
+    <w:basedOn w:val="Absatz-Standardschriftart"/>
+    <w:rsid w:val="00C078A3"/>
+    <w:rPr>
+      <w:color w:val="808080"/>
+      <w:bdr w:val="none" w:sz="0" w:space="0" w:color="auto" w:frame="1"/>
+    </w:rPr>
+  </w:style>
+  <w:style w:type="character" w:customStyle="1" w:styleId="comment2">
+    <w:name w:val="comment2"/>
+    <w:basedOn w:val="Absatz-Standardschriftart"/>
+    <w:rsid w:val="00C078A3"/>
+    <w:rPr>
+      <w:color w:val="008200"/>
+      <w:bdr w:val="none" w:sz="0" w:space="0" w:color="auto" w:frame="1"/>
+    </w:rPr>
+  </w:style>
+  <w:style w:type="character" w:customStyle="1" w:styleId="comment">
+    <w:name w:val="comment"/>
+    <w:basedOn w:val="Absatz-Standardschriftart"/>
+    <w:rsid w:val="00C078A3"/>
+  </w:style>
+  <w:style w:type="character" w:customStyle="1" w:styleId="keyword">
+    <w:name w:val="keyword"/>
+    <w:basedOn w:val="Absatz-Standardschriftart"/>
+    <w:rsid w:val="00C078A3"/>
   </w:style>
 </w:styles>
 </file>
@@ -2102,4 +4196,24 @@
     </a:ext>
   </a:extLst>
 </a:theme>
+</file>
+
+<file path=word/webextensions/taskpanes.xml><?xml version="1.0" encoding="utf-8"?>
+<wetp:taskpanes xmlns:wetp="http://schemas.microsoft.com/office/webextensions/taskpanes/2010/11">
+  <wetp:taskpane dockstate="right" visibility="0" width="875" row="0">
+    <wetp:webextensionref xmlns:r="http://schemas.openxmlformats.org/officeDocument/2006/relationships" r:id="rId1"/>
+  </wetp:taskpane>
+</wetp:taskpanes>
+</file>
+
+<file path=word/webextensions/webextension1.xml><?xml version="1.0" encoding="utf-8"?>
+<we:webextension xmlns:we="http://schemas.microsoft.com/office/webextensions/webextension/2010/11" id="{5A523750-EB2E-40B7-A55C-09EBA10EFC6D}">
+  <we:reference id="wa104379501" version="1.0.0.0" store="de-DE" storeType="OMEX"/>
+  <we:alternateReferences>
+    <we:reference id="WA104379501" version="1.0.0.0" store="WA104379501" storeType="OMEX"/>
+  </we:alternateReferences>
+  <we:properties/>
+  <we:bindings/>
+  <we:snapshot xmlns:r="http://schemas.openxmlformats.org/officeDocument/2006/relationships"/>
+</we:webextension>
 </file>
</xml_diff>